<commit_message>
work done from home
</commit_message>
<xml_diff>
--- a/Tractors.docx
+++ b/Tractors.docx
@@ -21,6 +21,8 @@
         </w:rPr>
         <w:t>1. TRACTORS</w:t>
       </w:r>
+      <w:bookmarkStart w:id="0" w:name="_GoBack"/>
+      <w:bookmarkEnd w:id="0"/>
     </w:p>
     <w:p>
       <w:pPr>
@@ -2656,6 +2658,14 @@
       </w:tr>
       <w:tr>
         <w:tblPrEx>
+          <w:tblBorders>
+            <w:top w:val="single" w:color="auto" w:sz="4" w:space="0"/>
+            <w:left w:val="single" w:color="auto" w:sz="4" w:space="0"/>
+            <w:bottom w:val="single" w:color="auto" w:sz="4" w:space="0"/>
+            <w:right w:val="single" w:color="auto" w:sz="4" w:space="0"/>
+            <w:insideH w:val="single" w:color="auto" w:sz="4" w:space="0"/>
+            <w:insideV w:val="single" w:color="auto" w:sz="4" w:space="0"/>
+          </w:tblBorders>
           <w:tblLayout w:type="fixed"/>
           <w:tblCellMar>
             <w:top w:w="0" w:type="dxa"/>
@@ -2762,118 +2772,6 @@
                 <w:szCs w:val="20"/>
               </w:rPr>
               <w:t>Fruit Crops- Dr. Satisha</w:t>
-            </w:r>
-          </w:p>
-        </w:tc>
-      </w:tr>
-      <w:tr>
-        <w:tblPrEx>
-          <w:tblLayout w:type="fixed"/>
-          <w:tblCellMar>
-            <w:top w:w="0" w:type="dxa"/>
-            <w:left w:w="108" w:type="dxa"/>
-            <w:bottom w:w="0" w:type="dxa"/>
-            <w:right w:w="108" w:type="dxa"/>
-          </w:tblCellMar>
-        </w:tblPrEx>
-        <w:tc>
-          <w:tcPr>
-            <w:tcW w:w="553" w:type="dxa"/>
-          </w:tcPr>
-          <w:p>
-            <w:pPr>
-              <w:rPr>
-                <w:sz w:val="20"/>
-                <w:szCs w:val="20"/>
-              </w:rPr>
-            </w:pPr>
-            <w:r>
-              <w:rPr>
-                <w:sz w:val="20"/>
-                <w:szCs w:val="20"/>
-              </w:rPr>
-              <w:t>3</w:t>
-            </w:r>
-          </w:p>
-        </w:tc>
-        <w:tc>
-          <w:tcPr>
-            <w:tcW w:w="1967" w:type="dxa"/>
-          </w:tcPr>
-          <w:p>
-            <w:pPr>
-              <w:rPr>
-                <w:sz w:val="20"/>
-                <w:szCs w:val="20"/>
-              </w:rPr>
-            </w:pPr>
-            <w:r>
-              <w:rPr>
-                <w:sz w:val="20"/>
-                <w:szCs w:val="20"/>
-              </w:rPr>
-              <w:t>Power Tiller-VST</w:t>
-            </w:r>
-          </w:p>
-          <w:p>
-            <w:pPr>
-              <w:rPr>
-                <w:sz w:val="20"/>
-                <w:szCs w:val="20"/>
-              </w:rPr>
-            </w:pPr>
-          </w:p>
-        </w:tc>
-        <w:tc>
-          <w:tcPr>
-            <w:tcW w:w="1849" w:type="dxa"/>
-          </w:tcPr>
-          <w:p>
-            <w:pPr>
-              <w:rPr>
-                <w:sz w:val="20"/>
-                <w:szCs w:val="20"/>
-              </w:rPr>
-            </w:pPr>
-          </w:p>
-        </w:tc>
-        <w:tc>
-          <w:tcPr>
-            <w:tcW w:w="2239" w:type="dxa"/>
-          </w:tcPr>
-          <w:p>
-            <w:pPr>
-              <w:rPr>
-                <w:sz w:val="20"/>
-                <w:szCs w:val="20"/>
-              </w:rPr>
-            </w:pPr>
-            <w:r>
-              <w:rPr>
-                <w:sz w:val="20"/>
-                <w:szCs w:val="20"/>
-              </w:rPr>
-              <w:t>India Garages</w:t>
-            </w:r>
-          </w:p>
-        </w:tc>
-        <w:tc>
-          <w:tcPr>
-            <w:tcW w:w="2928" w:type="dxa"/>
-          </w:tcPr>
-          <w:p>
-            <w:pPr>
-              <w:rPr>
-                <w:sz w:val="20"/>
-                <w:szCs w:val="20"/>
-              </w:rPr>
-            </w:pPr>
-            <w:r>
-              <w:rPr>
-                <w:sz w:val="20"/>
-                <w:szCs w:val="20"/>
-              </w:rPr>
-              <w:t>Fruit Crops- Manoj</w:t>
             </w:r>
           </w:p>
         </w:tc>
@@ -2912,7 +2810,7 @@
                 <w:sz w:val="20"/>
                 <w:szCs w:val="20"/>
               </w:rPr>
-              <w:t>4</w:t>
+              <w:t>3</w:t>
             </w:r>
           </w:p>
         </w:tc>
@@ -2993,13 +2891,21 @@
                 <w:sz w:val="20"/>
                 <w:szCs w:val="20"/>
               </w:rPr>
-              <w:t xml:space="preserve">F M- Samanth </w:t>
+              <w:t>Fruit Crops- Manoj</w:t>
             </w:r>
           </w:p>
         </w:tc>
       </w:tr>
       <w:tr>
         <w:tblPrEx>
+          <w:tblBorders>
+            <w:top w:val="single" w:color="auto" w:sz="4" w:space="0"/>
+            <w:left w:val="single" w:color="auto" w:sz="4" w:space="0"/>
+            <w:bottom w:val="single" w:color="auto" w:sz="4" w:space="0"/>
+            <w:right w:val="single" w:color="auto" w:sz="4" w:space="0"/>
+            <w:insideH w:val="single" w:color="auto" w:sz="4" w:space="0"/>
+            <w:insideV w:val="single" w:color="auto" w:sz="4" w:space="0"/>
+          </w:tblBorders>
           <w:tblLayout w:type="fixed"/>
           <w:tblCellMar>
             <w:top w:w="0" w:type="dxa"/>
@@ -3024,7 +2930,7 @@
                 <w:sz w:val="20"/>
                 <w:szCs w:val="20"/>
               </w:rPr>
-              <w:t>5</w:t>
+              <w:t>4</w:t>
             </w:r>
           </w:p>
         </w:tc>
@@ -3105,13 +3011,21 @@
                 <w:sz w:val="20"/>
                 <w:szCs w:val="20"/>
               </w:rPr>
-              <w:t>F M - Samanth</w:t>
+              <w:t xml:space="preserve">F M- Samanth </w:t>
             </w:r>
           </w:p>
         </w:tc>
       </w:tr>
       <w:tr>
         <w:tblPrEx>
+          <w:tblBorders>
+            <w:top w:val="single" w:color="auto" w:sz="4" w:space="0"/>
+            <w:left w:val="single" w:color="auto" w:sz="4" w:space="0"/>
+            <w:bottom w:val="single" w:color="auto" w:sz="4" w:space="0"/>
+            <w:right w:val="single" w:color="auto" w:sz="4" w:space="0"/>
+            <w:insideH w:val="single" w:color="auto" w:sz="4" w:space="0"/>
+            <w:insideV w:val="single" w:color="auto" w:sz="4" w:space="0"/>
+          </w:tblBorders>
           <w:tblLayout w:type="fixed"/>
           <w:tblCellMar>
             <w:top w:w="0" w:type="dxa"/>
@@ -3136,16 +3050,8 @@
                 <w:sz w:val="20"/>
                 <w:szCs w:val="20"/>
               </w:rPr>
-              <w:t>6</w:t>
-            </w:r>
-          </w:p>
-          <w:p>
-            <w:pPr>
-              <w:rPr>
-                <w:sz w:val="20"/>
-                <w:szCs w:val="20"/>
-              </w:rPr>
-            </w:pPr>
+              <w:t>5</w:t>
+            </w:r>
           </w:p>
         </w:tc>
         <w:tc>
@@ -3225,13 +3131,149 @@
                 <w:sz w:val="20"/>
                 <w:szCs w:val="20"/>
               </w:rPr>
-              <w:t xml:space="preserve">Nursery- </w:t>
+              <w:t>F M - Samanth</w:t>
             </w:r>
           </w:p>
         </w:tc>
       </w:tr>
       <w:tr>
         <w:tblPrEx>
+          <w:tblBorders>
+            <w:top w:val="single" w:color="auto" w:sz="4" w:space="0"/>
+            <w:left w:val="single" w:color="auto" w:sz="4" w:space="0"/>
+            <w:bottom w:val="single" w:color="auto" w:sz="4" w:space="0"/>
+            <w:right w:val="single" w:color="auto" w:sz="4" w:space="0"/>
+            <w:insideH w:val="single" w:color="auto" w:sz="4" w:space="0"/>
+            <w:insideV w:val="single" w:color="auto" w:sz="4" w:space="0"/>
+          </w:tblBorders>
+          <w:tblLayout w:type="fixed"/>
+          <w:tblCellMar>
+            <w:top w:w="0" w:type="dxa"/>
+            <w:left w:w="108" w:type="dxa"/>
+            <w:bottom w:w="0" w:type="dxa"/>
+            <w:right w:w="108" w:type="dxa"/>
+          </w:tblCellMar>
+        </w:tblPrEx>
+        <w:tc>
+          <w:tcPr>
+            <w:tcW w:w="553" w:type="dxa"/>
+          </w:tcPr>
+          <w:p>
+            <w:pPr>
+              <w:rPr>
+                <w:sz w:val="20"/>
+                <w:szCs w:val="20"/>
+              </w:rPr>
+            </w:pPr>
+            <w:r>
+              <w:rPr>
+                <w:sz w:val="20"/>
+                <w:szCs w:val="20"/>
+              </w:rPr>
+              <w:t>6</w:t>
+            </w:r>
+          </w:p>
+          <w:p>
+            <w:pPr>
+              <w:rPr>
+                <w:sz w:val="20"/>
+                <w:szCs w:val="20"/>
+              </w:rPr>
+            </w:pPr>
+          </w:p>
+        </w:tc>
+        <w:tc>
+          <w:tcPr>
+            <w:tcW w:w="1967" w:type="dxa"/>
+          </w:tcPr>
+          <w:p>
+            <w:pPr>
+              <w:rPr>
+                <w:sz w:val="20"/>
+                <w:szCs w:val="20"/>
+              </w:rPr>
+            </w:pPr>
+            <w:r>
+              <w:rPr>
+                <w:sz w:val="20"/>
+                <w:szCs w:val="20"/>
+              </w:rPr>
+              <w:t>Power Tiller-VST</w:t>
+            </w:r>
+          </w:p>
+          <w:p>
+            <w:pPr>
+              <w:rPr>
+                <w:sz w:val="20"/>
+                <w:szCs w:val="20"/>
+              </w:rPr>
+            </w:pPr>
+          </w:p>
+        </w:tc>
+        <w:tc>
+          <w:tcPr>
+            <w:tcW w:w="1849" w:type="dxa"/>
+          </w:tcPr>
+          <w:p>
+            <w:pPr>
+              <w:rPr>
+                <w:sz w:val="20"/>
+                <w:szCs w:val="20"/>
+              </w:rPr>
+            </w:pPr>
+          </w:p>
+        </w:tc>
+        <w:tc>
+          <w:tcPr>
+            <w:tcW w:w="2239" w:type="dxa"/>
+          </w:tcPr>
+          <w:p>
+            <w:pPr>
+              <w:rPr>
+                <w:sz w:val="20"/>
+                <w:szCs w:val="20"/>
+              </w:rPr>
+            </w:pPr>
+            <w:r>
+              <w:rPr>
+                <w:sz w:val="20"/>
+                <w:szCs w:val="20"/>
+              </w:rPr>
+              <w:t>India Garages</w:t>
+            </w:r>
+          </w:p>
+        </w:tc>
+        <w:tc>
+          <w:tcPr>
+            <w:tcW w:w="2928" w:type="dxa"/>
+          </w:tcPr>
+          <w:p>
+            <w:pPr>
+              <w:rPr>
+                <w:sz w:val="20"/>
+                <w:szCs w:val="20"/>
+              </w:rPr>
+            </w:pPr>
+            <w:r>
+              <w:rPr>
+                <w:sz w:val="20"/>
+                <w:szCs w:val="20"/>
+              </w:rPr>
+              <w:t xml:space="preserve">Nursery- </w:t>
+            </w:r>
+          </w:p>
+        </w:tc>
+      </w:tr>
+      <w:tr>
+        <w:tblPrEx>
+          <w:tblBorders>
+            <w:top w:val="single" w:color="auto" w:sz="4" w:space="0"/>
+            <w:left w:val="single" w:color="auto" w:sz="4" w:space="0"/>
+            <w:bottom w:val="single" w:color="auto" w:sz="4" w:space="0"/>
+            <w:right w:val="single" w:color="auto" w:sz="4" w:space="0"/>
+            <w:insideH w:val="single" w:color="auto" w:sz="4" w:space="0"/>
+            <w:insideV w:val="single" w:color="auto" w:sz="4" w:space="0"/>
+          </w:tblBorders>
           <w:tblLayout w:type="fixed"/>
           <w:tblCellMar>
             <w:top w:w="0" w:type="dxa"/>
@@ -4235,14 +4277,6 @@
       </w:tr>
       <w:tr>
         <w:tblPrEx>
-          <w:tblBorders>
-            <w:top w:val="single" w:color="auto" w:sz="4" w:space="0"/>
-            <w:left w:val="single" w:color="auto" w:sz="4" w:space="0"/>
-            <w:bottom w:val="single" w:color="auto" w:sz="4" w:space="0"/>
-            <w:right w:val="single" w:color="auto" w:sz="4" w:space="0"/>
-            <w:insideH w:val="single" w:color="auto" w:sz="4" w:space="0"/>
-            <w:insideV w:val="single" w:color="auto" w:sz="4" w:space="0"/>
-          </w:tblBorders>
           <w:tblLayout w:type="fixed"/>
           <w:tblCellMar>
             <w:top w:w="0" w:type="dxa"/>
@@ -4869,14 +4903,6 @@
       </w:tr>
       <w:tr>
         <w:tblPrEx>
-          <w:tblBorders>
-            <w:top w:val="single" w:color="auto" w:sz="4" w:space="0"/>
-            <w:left w:val="single" w:color="auto" w:sz="4" w:space="0"/>
-            <w:bottom w:val="single" w:color="auto" w:sz="4" w:space="0"/>
-            <w:right w:val="single" w:color="auto" w:sz="4" w:space="0"/>
-            <w:insideH w:val="single" w:color="auto" w:sz="4" w:space="0"/>
-            <w:insideV w:val="single" w:color="auto" w:sz="4" w:space="0"/>
-          </w:tblBorders>
           <w:tblLayout w:type="fixed"/>
           <w:tblCellMar>
             <w:top w:w="0" w:type="dxa"/>
@@ -5025,6 +5051,594 @@
                 <w:szCs w:val="20"/>
               </w:rPr>
               <w:t xml:space="preserve">Dr. Soudamani </w:t>
+            </w:r>
+          </w:p>
+        </w:tc>
+        <w:tc>
+          <w:tcPr>
+            <w:tcW w:w="1980" w:type="dxa"/>
+          </w:tcPr>
+          <w:p>
+            <w:pPr>
+              <w:rPr>
+                <w:sz w:val="20"/>
+                <w:szCs w:val="20"/>
+              </w:rPr>
+            </w:pPr>
+            <w:r>
+              <w:rPr>
+                <w:sz w:val="20"/>
+                <w:szCs w:val="20"/>
+              </w:rPr>
+              <w:t>Working</w:t>
+            </w:r>
+          </w:p>
+        </w:tc>
+      </w:tr>
+      <w:tr>
+        <w:tblPrEx>
+          <w:tblLayout w:type="fixed"/>
+          <w:tblCellMar>
+            <w:top w:w="0" w:type="dxa"/>
+            <w:left w:w="108" w:type="dxa"/>
+            <w:bottom w:w="0" w:type="dxa"/>
+            <w:right w:w="108" w:type="dxa"/>
+          </w:tblCellMar>
+        </w:tblPrEx>
+        <w:tc>
+          <w:tcPr>
+            <w:tcW w:w="555" w:type="dxa"/>
+          </w:tcPr>
+          <w:p>
+            <w:pPr>
+              <w:jc w:val="right"/>
+              <w:rPr>
+                <w:sz w:val="20"/>
+                <w:szCs w:val="20"/>
+              </w:rPr>
+            </w:pPr>
+            <w:r>
+              <w:rPr>
+                <w:sz w:val="20"/>
+                <w:szCs w:val="20"/>
+              </w:rPr>
+              <w:t>9</w:t>
+            </w:r>
+          </w:p>
+        </w:tc>
+        <w:tc>
+          <w:tcPr>
+            <w:tcW w:w="2325" w:type="dxa"/>
+          </w:tcPr>
+          <w:p>
+            <w:pPr>
+              <w:rPr>
+                <w:sz w:val="20"/>
+                <w:szCs w:val="20"/>
+              </w:rPr>
+            </w:pPr>
+            <w:r>
+              <w:rPr>
+                <w:sz w:val="20"/>
+                <w:szCs w:val="20"/>
+              </w:rPr>
+              <w:t>Oleo Mac</w:t>
+            </w:r>
+          </w:p>
+          <w:p>
+            <w:pPr>
+              <w:rPr>
+                <w:sz w:val="20"/>
+                <w:szCs w:val="20"/>
+              </w:rPr>
+            </w:pPr>
+          </w:p>
+        </w:tc>
+        <w:tc>
+          <w:tcPr>
+            <w:tcW w:w="1515" w:type="dxa"/>
+          </w:tcPr>
+          <w:p>
+            <w:pPr>
+              <w:rPr>
+                <w:sz w:val="20"/>
+                <w:szCs w:val="20"/>
+              </w:rPr>
+            </w:pPr>
+            <w:r>
+              <w:rPr>
+                <w:sz w:val="20"/>
+                <w:szCs w:val="20"/>
+              </w:rPr>
+              <w:t>BC-9</w:t>
+            </w:r>
+          </w:p>
+        </w:tc>
+        <w:tc>
+          <w:tcPr>
+            <w:tcW w:w="2805" w:type="dxa"/>
+          </w:tcPr>
+          <w:p>
+            <w:pPr>
+              <w:rPr>
+                <w:b/>
+                <w:sz w:val="20"/>
+                <w:szCs w:val="20"/>
+              </w:rPr>
+            </w:pPr>
+          </w:p>
+        </w:tc>
+        <w:tc>
+          <w:tcPr>
+            <w:tcW w:w="1800" w:type="dxa"/>
+          </w:tcPr>
+          <w:p>
+            <w:pPr>
+              <w:rPr>
+                <w:sz w:val="20"/>
+                <w:szCs w:val="20"/>
+              </w:rPr>
+            </w:pPr>
+            <w:r>
+              <w:rPr>
+                <w:sz w:val="20"/>
+                <w:szCs w:val="20"/>
+              </w:rPr>
+              <w:t xml:space="preserve">Fruit Crops- </w:t>
+            </w:r>
+          </w:p>
+          <w:p>
+            <w:pPr>
+              <w:rPr>
+                <w:sz w:val="20"/>
+                <w:szCs w:val="20"/>
+              </w:rPr>
+            </w:pPr>
+            <w:r>
+              <w:rPr>
+                <w:sz w:val="20"/>
+                <w:szCs w:val="20"/>
+              </w:rPr>
+              <w:t>Manoj Kumar</w:t>
+            </w:r>
+          </w:p>
+        </w:tc>
+        <w:tc>
+          <w:tcPr>
+            <w:tcW w:w="1980" w:type="dxa"/>
+          </w:tcPr>
+          <w:p>
+            <w:pPr>
+              <w:rPr>
+                <w:sz w:val="20"/>
+                <w:szCs w:val="20"/>
+              </w:rPr>
+            </w:pPr>
+            <w:r>
+              <w:rPr>
+                <w:sz w:val="20"/>
+                <w:szCs w:val="20"/>
+              </w:rPr>
+              <w:t>Working</w:t>
+            </w:r>
+          </w:p>
+        </w:tc>
+      </w:tr>
+      <w:tr>
+        <w:tblPrEx>
+          <w:tblLayout w:type="fixed"/>
+          <w:tblCellMar>
+            <w:top w:w="0" w:type="dxa"/>
+            <w:left w:w="108" w:type="dxa"/>
+            <w:bottom w:w="0" w:type="dxa"/>
+            <w:right w:w="108" w:type="dxa"/>
+          </w:tblCellMar>
+        </w:tblPrEx>
+        <w:tc>
+          <w:tcPr>
+            <w:tcW w:w="555" w:type="dxa"/>
+          </w:tcPr>
+          <w:p>
+            <w:pPr>
+              <w:jc w:val="right"/>
+              <w:rPr>
+                <w:sz w:val="20"/>
+                <w:szCs w:val="20"/>
+              </w:rPr>
+            </w:pPr>
+            <w:r>
+              <w:rPr>
+                <w:sz w:val="20"/>
+                <w:szCs w:val="20"/>
+              </w:rPr>
+              <w:t>10</w:t>
+            </w:r>
+          </w:p>
+        </w:tc>
+        <w:tc>
+          <w:tcPr>
+            <w:tcW w:w="2325" w:type="dxa"/>
+          </w:tcPr>
+          <w:p>
+            <w:pPr>
+              <w:rPr>
+                <w:sz w:val="20"/>
+                <w:szCs w:val="20"/>
+              </w:rPr>
+            </w:pPr>
+            <w:r>
+              <w:rPr>
+                <w:sz w:val="20"/>
+                <w:szCs w:val="20"/>
+              </w:rPr>
+              <w:t>Oleo Mac</w:t>
+            </w:r>
+          </w:p>
+        </w:tc>
+        <w:tc>
+          <w:tcPr>
+            <w:tcW w:w="1515" w:type="dxa"/>
+          </w:tcPr>
+          <w:p>
+            <w:pPr>
+              <w:rPr>
+                <w:sz w:val="20"/>
+                <w:szCs w:val="20"/>
+              </w:rPr>
+            </w:pPr>
+            <w:r>
+              <w:rPr>
+                <w:sz w:val="20"/>
+                <w:szCs w:val="20"/>
+              </w:rPr>
+              <w:t>BC-10</w:t>
+            </w:r>
+          </w:p>
+        </w:tc>
+        <w:tc>
+          <w:tcPr>
+            <w:tcW w:w="2805" w:type="dxa"/>
+          </w:tcPr>
+          <w:p>
+            <w:pPr>
+              <w:rPr>
+                <w:b/>
+                <w:sz w:val="20"/>
+                <w:szCs w:val="20"/>
+              </w:rPr>
+            </w:pPr>
+          </w:p>
+        </w:tc>
+        <w:tc>
+          <w:tcPr>
+            <w:tcW w:w="1800" w:type="dxa"/>
+          </w:tcPr>
+          <w:p>
+            <w:pPr>
+              <w:rPr>
+                <w:sz w:val="20"/>
+                <w:szCs w:val="20"/>
+              </w:rPr>
+            </w:pPr>
+            <w:r>
+              <w:rPr>
+                <w:sz w:val="20"/>
+                <w:szCs w:val="20"/>
+              </w:rPr>
+              <w:t>Fruit Crops</w:t>
+            </w:r>
+          </w:p>
+          <w:p>
+            <w:pPr>
+              <w:rPr>
+                <w:sz w:val="20"/>
+                <w:szCs w:val="20"/>
+              </w:rPr>
+            </w:pPr>
+            <w:r>
+              <w:rPr>
+                <w:sz w:val="20"/>
+                <w:szCs w:val="20"/>
+              </w:rPr>
+              <w:t xml:space="preserve"> Vinodh </w:t>
+            </w:r>
+          </w:p>
+        </w:tc>
+        <w:tc>
+          <w:tcPr>
+            <w:tcW w:w="1980" w:type="dxa"/>
+          </w:tcPr>
+          <w:p>
+            <w:pPr>
+              <w:rPr>
+                <w:sz w:val="20"/>
+                <w:szCs w:val="20"/>
+              </w:rPr>
+            </w:pPr>
+            <w:r>
+              <w:rPr>
+                <w:sz w:val="20"/>
+                <w:szCs w:val="20"/>
+              </w:rPr>
+              <w:t>Working</w:t>
+            </w:r>
+          </w:p>
+        </w:tc>
+      </w:tr>
+      <w:tr>
+        <w:tblPrEx>
+          <w:tblLayout w:type="fixed"/>
+          <w:tblCellMar>
+            <w:top w:w="0" w:type="dxa"/>
+            <w:left w:w="108" w:type="dxa"/>
+            <w:bottom w:w="0" w:type="dxa"/>
+            <w:right w:w="108" w:type="dxa"/>
+          </w:tblCellMar>
+        </w:tblPrEx>
+        <w:trPr>
+          <w:trHeight w:val="485" w:hRule="atLeast"/>
+        </w:trPr>
+        <w:tc>
+          <w:tcPr>
+            <w:tcW w:w="555" w:type="dxa"/>
+          </w:tcPr>
+          <w:p>
+            <w:pPr>
+              <w:jc w:val="right"/>
+              <w:rPr>
+                <w:sz w:val="20"/>
+                <w:szCs w:val="20"/>
+              </w:rPr>
+            </w:pPr>
+            <w:r>
+              <w:rPr>
+                <w:sz w:val="20"/>
+                <w:szCs w:val="20"/>
+              </w:rPr>
+              <w:t>11</w:t>
+            </w:r>
+          </w:p>
+        </w:tc>
+        <w:tc>
+          <w:tcPr>
+            <w:tcW w:w="2325" w:type="dxa"/>
+          </w:tcPr>
+          <w:p>
+            <w:pPr>
+              <w:rPr>
+                <w:sz w:val="20"/>
+                <w:szCs w:val="20"/>
+              </w:rPr>
+            </w:pPr>
+            <w:r>
+              <w:rPr>
+                <w:sz w:val="20"/>
+                <w:szCs w:val="20"/>
+              </w:rPr>
+              <w:t>STIHL FS 400</w:t>
+            </w:r>
+          </w:p>
+        </w:tc>
+        <w:tc>
+          <w:tcPr>
+            <w:tcW w:w="1515" w:type="dxa"/>
+          </w:tcPr>
+          <w:p>
+            <w:pPr>
+              <w:rPr>
+                <w:sz w:val="20"/>
+                <w:szCs w:val="20"/>
+              </w:rPr>
+            </w:pPr>
+            <w:r>
+              <w:rPr>
+                <w:sz w:val="20"/>
+                <w:szCs w:val="20"/>
+              </w:rPr>
+              <w:t>BC-11</w:t>
+            </w:r>
+          </w:p>
+        </w:tc>
+        <w:tc>
+          <w:tcPr>
+            <w:tcW w:w="2805" w:type="dxa"/>
+          </w:tcPr>
+          <w:p>
+            <w:pPr>
+              <w:rPr>
+                <w:b/>
+                <w:sz w:val="20"/>
+                <w:szCs w:val="20"/>
+              </w:rPr>
+            </w:pPr>
+            <w:r>
+              <w:rPr>
+                <w:sz w:val="20"/>
+                <w:szCs w:val="20"/>
+              </w:rPr>
+              <w:t>M/s Ezee Trading Company Sahakarnagar Bengalore-92</w:t>
+            </w:r>
+          </w:p>
+        </w:tc>
+        <w:tc>
+          <w:tcPr>
+            <w:tcW w:w="1800" w:type="dxa"/>
+          </w:tcPr>
+          <w:p>
+            <w:pPr>
+              <w:rPr>
+                <w:sz w:val="20"/>
+                <w:szCs w:val="20"/>
+              </w:rPr>
+            </w:pPr>
+            <w:r>
+              <w:rPr>
+                <w:sz w:val="20"/>
+                <w:szCs w:val="20"/>
+              </w:rPr>
+              <w:t>Ornamental  -</w:t>
+            </w:r>
+          </w:p>
+          <w:p>
+            <w:pPr>
+              <w:rPr>
+                <w:sz w:val="20"/>
+                <w:szCs w:val="20"/>
+              </w:rPr>
+            </w:pPr>
+            <w:r>
+              <w:rPr>
+                <w:sz w:val="20"/>
+                <w:szCs w:val="20"/>
+              </w:rPr>
+              <w:t>Dr. Rajeev Kumar</w:t>
+            </w:r>
+          </w:p>
+        </w:tc>
+        <w:tc>
+          <w:tcPr>
+            <w:tcW w:w="1980" w:type="dxa"/>
+          </w:tcPr>
+          <w:p>
+            <w:pPr>
+              <w:rPr>
+                <w:sz w:val="20"/>
+                <w:szCs w:val="20"/>
+              </w:rPr>
+            </w:pPr>
+            <w:r>
+              <w:rPr>
+                <w:sz w:val="20"/>
+                <w:szCs w:val="20"/>
+              </w:rPr>
+              <w:t>Working</w:t>
+            </w:r>
+          </w:p>
+        </w:tc>
+      </w:tr>
+      <w:tr>
+        <w:tblPrEx>
+          <w:tblLayout w:type="fixed"/>
+          <w:tblCellMar>
+            <w:top w:w="0" w:type="dxa"/>
+            <w:left w:w="108" w:type="dxa"/>
+            <w:bottom w:w="0" w:type="dxa"/>
+            <w:right w:w="108" w:type="dxa"/>
+          </w:tblCellMar>
+        </w:tblPrEx>
+        <w:tc>
+          <w:tcPr>
+            <w:tcW w:w="555" w:type="dxa"/>
+          </w:tcPr>
+          <w:p>
+            <w:pPr>
+              <w:jc w:val="right"/>
+              <w:rPr>
+                <w:sz w:val="20"/>
+                <w:szCs w:val="20"/>
+              </w:rPr>
+            </w:pPr>
+            <w:r>
+              <w:rPr>
+                <w:sz w:val="20"/>
+                <w:szCs w:val="20"/>
+              </w:rPr>
+              <w:t>12</w:t>
+            </w:r>
+          </w:p>
+        </w:tc>
+        <w:tc>
+          <w:tcPr>
+            <w:tcW w:w="2325" w:type="dxa"/>
+          </w:tcPr>
+          <w:p>
+            <w:pPr>
+              <w:rPr>
+                <w:sz w:val="20"/>
+                <w:szCs w:val="20"/>
+              </w:rPr>
+            </w:pPr>
+            <w:r>
+              <w:rPr>
+                <w:sz w:val="20"/>
+                <w:szCs w:val="20"/>
+              </w:rPr>
+              <w:t>STIHL Model (FS-400)</w:t>
+            </w:r>
+          </w:p>
+        </w:tc>
+        <w:tc>
+          <w:tcPr>
+            <w:tcW w:w="1515" w:type="dxa"/>
+          </w:tcPr>
+          <w:p>
+            <w:pPr>
+              <w:rPr>
+                <w:sz w:val="20"/>
+                <w:szCs w:val="20"/>
+              </w:rPr>
+            </w:pPr>
+            <w:r>
+              <w:rPr>
+                <w:sz w:val="20"/>
+                <w:szCs w:val="20"/>
+              </w:rPr>
+              <w:t>BC-12</w:t>
+            </w:r>
+          </w:p>
+        </w:tc>
+        <w:tc>
+          <w:tcPr>
+            <w:tcW w:w="2805" w:type="dxa"/>
+          </w:tcPr>
+          <w:p>
+            <w:pPr>
+              <w:rPr>
+                <w:sz w:val="20"/>
+                <w:szCs w:val="20"/>
+              </w:rPr>
+            </w:pPr>
+            <w:r>
+              <w:rPr>
+                <w:sz w:val="20"/>
+                <w:szCs w:val="20"/>
+              </w:rPr>
+              <w:t>M/s Ezee Trading Company Sahakarnagar Bengalore-92</w:t>
+            </w:r>
+          </w:p>
+        </w:tc>
+        <w:tc>
+          <w:tcPr>
+            <w:tcW w:w="1800" w:type="dxa"/>
+          </w:tcPr>
+          <w:p>
+            <w:pPr>
+              <w:rPr>
+                <w:sz w:val="20"/>
+                <w:szCs w:val="20"/>
+              </w:rPr>
+            </w:pPr>
+            <w:r>
+              <w:rPr>
+                <w:sz w:val="20"/>
+                <w:szCs w:val="20"/>
+              </w:rPr>
+              <w:t>FMC</w:t>
+            </w:r>
+          </w:p>
+          <w:p>
+            <w:pPr>
+              <w:rPr>
+                <w:sz w:val="20"/>
+                <w:szCs w:val="20"/>
+              </w:rPr>
+            </w:pPr>
+            <w:r>
+              <w:rPr>
+                <w:sz w:val="20"/>
+                <w:szCs w:val="20"/>
+              </w:rPr>
+              <w:t>Mr. Murulidhara *</w:t>
             </w:r>
           </w:p>
         </w:tc>
@@ -5084,7 +5698,7 @@
                 <w:sz w:val="20"/>
                 <w:szCs w:val="20"/>
               </w:rPr>
-              <w:t>9</w:t>
+              <w:t>13</w:t>
             </w:r>
           </w:p>
         </w:tc>
@@ -5104,16 +5718,8 @@
                 <w:sz w:val="20"/>
                 <w:szCs w:val="20"/>
               </w:rPr>
-              <w:t>Oleo Mac</w:t>
-            </w:r>
-          </w:p>
-          <w:p>
-            <w:pPr>
-              <w:rPr>
-                <w:sz w:val="20"/>
-                <w:szCs w:val="20"/>
-              </w:rPr>
-            </w:pPr>
+              <w:t>STIHL Model (FS-400)</w:t>
+            </w:r>
           </w:p>
         </w:tc>
         <w:tc>
@@ -5132,7 +5738,7 @@
                 <w:sz w:val="20"/>
                 <w:szCs w:val="20"/>
               </w:rPr>
-              <w:t>BC-9</w:t>
+              <w:t>BC-13</w:t>
             </w:r>
           </w:p>
         </w:tc>
@@ -5143,11 +5749,17 @@
           <w:p>
             <w:pPr>
               <w:rPr>
-                <w:b/>
-                <w:sz w:val="20"/>
-                <w:szCs w:val="20"/>
-              </w:rPr>
-            </w:pPr>
+                <w:sz w:val="20"/>
+                <w:szCs w:val="20"/>
+              </w:rPr>
+            </w:pPr>
+            <w:r>
+              <w:rPr>
+                <w:sz w:val="20"/>
+                <w:szCs w:val="20"/>
+              </w:rPr>
+              <w:t>M/s Ezee Trading Company Sahakarnagar Bengalore-92</w:t>
+            </w:r>
           </w:p>
         </w:tc>
         <w:tc>
@@ -5166,22 +5778,22 @@
                 <w:sz w:val="20"/>
                 <w:szCs w:val="20"/>
               </w:rPr>
-              <w:t xml:space="preserve">Fruit Crops- </w:t>
-            </w:r>
-          </w:p>
-          <w:p>
-            <w:pPr>
-              <w:rPr>
-                <w:sz w:val="20"/>
-                <w:szCs w:val="20"/>
-              </w:rPr>
-            </w:pPr>
-            <w:r>
-              <w:rPr>
-                <w:sz w:val="20"/>
-                <w:szCs w:val="20"/>
-              </w:rPr>
-              <w:t>Manoj Kumar</w:t>
+              <w:t>FMC</w:t>
+            </w:r>
+          </w:p>
+          <w:p>
+            <w:pPr>
+              <w:rPr>
+                <w:sz w:val="20"/>
+                <w:szCs w:val="20"/>
+              </w:rPr>
+            </w:pPr>
+            <w:r>
+              <w:rPr>
+                <w:sz w:val="20"/>
+                <w:szCs w:val="20"/>
+              </w:rPr>
+              <w:t>Samanth*</w:t>
             </w:r>
           </w:p>
         </w:tc>
@@ -5241,7 +5853,7 @@
                 <w:sz w:val="20"/>
                 <w:szCs w:val="20"/>
               </w:rPr>
-              <w:t>10</w:t>
+              <w:t>14</w:t>
             </w:r>
           </w:p>
         </w:tc>
@@ -5261,7 +5873,7 @@
                 <w:sz w:val="20"/>
                 <w:szCs w:val="20"/>
               </w:rPr>
-              <w:t>Oleo Mac</w:t>
+              <w:t>STIHL Model (FS-400)</w:t>
             </w:r>
           </w:p>
         </w:tc>
@@ -5281,7 +5893,7 @@
                 <w:sz w:val="20"/>
                 <w:szCs w:val="20"/>
               </w:rPr>
-              <w:t>BC-10</w:t>
+              <w:t>BC-14</w:t>
             </w:r>
           </w:p>
         </w:tc>
@@ -5292,11 +5904,17 @@
           <w:p>
             <w:pPr>
               <w:rPr>
-                <w:b/>
-                <w:sz w:val="20"/>
-                <w:szCs w:val="20"/>
-              </w:rPr>
-            </w:pPr>
+                <w:sz w:val="20"/>
+                <w:szCs w:val="20"/>
+              </w:rPr>
+            </w:pPr>
+            <w:r>
+              <w:rPr>
+                <w:sz w:val="20"/>
+                <w:szCs w:val="20"/>
+              </w:rPr>
+              <w:t>M/s Ezee Trading Company Sahakarnagar Bengalore-92</w:t>
+            </w:r>
           </w:p>
         </w:tc>
         <w:tc>
@@ -5315,22 +5933,334 @@
                 <w:sz w:val="20"/>
                 <w:szCs w:val="20"/>
               </w:rPr>
-              <w:t>Fruit Crops</w:t>
-            </w:r>
-          </w:p>
-          <w:p>
-            <w:pPr>
-              <w:rPr>
-                <w:sz w:val="20"/>
-                <w:szCs w:val="20"/>
-              </w:rPr>
-            </w:pPr>
-            <w:r>
-              <w:rPr>
-                <w:sz w:val="20"/>
-                <w:szCs w:val="20"/>
-              </w:rPr>
-              <w:t xml:space="preserve"> Vinodh </w:t>
+              <w:t>Land Scape</w:t>
+            </w:r>
+          </w:p>
+          <w:p>
+            <w:pPr>
+              <w:rPr>
+                <w:sz w:val="20"/>
+                <w:szCs w:val="20"/>
+              </w:rPr>
+            </w:pPr>
+            <w:r>
+              <w:rPr>
+                <w:sz w:val="20"/>
+                <w:szCs w:val="20"/>
+              </w:rPr>
+              <w:t>Mr. Idiya H.K</w:t>
+            </w:r>
+          </w:p>
+        </w:tc>
+        <w:tc>
+          <w:tcPr>
+            <w:tcW w:w="1980" w:type="dxa"/>
+          </w:tcPr>
+          <w:p>
+            <w:pPr>
+              <w:rPr>
+                <w:sz w:val="20"/>
+                <w:szCs w:val="20"/>
+              </w:rPr>
+            </w:pPr>
+            <w:r>
+              <w:rPr>
+                <w:sz w:val="20"/>
+                <w:szCs w:val="20"/>
+              </w:rPr>
+              <w:t>Working</w:t>
+            </w:r>
+          </w:p>
+        </w:tc>
+      </w:tr>
+      <w:tr>
+        <w:tblPrEx>
+          <w:tblLayout w:type="fixed"/>
+          <w:tblCellMar>
+            <w:top w:w="0" w:type="dxa"/>
+            <w:left w:w="108" w:type="dxa"/>
+            <w:bottom w:w="0" w:type="dxa"/>
+            <w:right w:w="108" w:type="dxa"/>
+          </w:tblCellMar>
+        </w:tblPrEx>
+        <w:tc>
+          <w:tcPr>
+            <w:tcW w:w="555" w:type="dxa"/>
+          </w:tcPr>
+          <w:p>
+            <w:pPr>
+              <w:jc w:val="right"/>
+              <w:rPr>
+                <w:sz w:val="20"/>
+                <w:szCs w:val="20"/>
+              </w:rPr>
+            </w:pPr>
+            <w:r>
+              <w:rPr>
+                <w:sz w:val="20"/>
+                <w:szCs w:val="20"/>
+              </w:rPr>
+              <w:t>15</w:t>
+            </w:r>
+          </w:p>
+        </w:tc>
+        <w:tc>
+          <w:tcPr>
+            <w:tcW w:w="2325" w:type="dxa"/>
+          </w:tcPr>
+          <w:p>
+            <w:pPr>
+              <w:rPr>
+                <w:sz w:val="20"/>
+                <w:szCs w:val="20"/>
+              </w:rPr>
+            </w:pPr>
+            <w:r>
+              <w:rPr>
+                <w:sz w:val="20"/>
+                <w:szCs w:val="20"/>
+              </w:rPr>
+              <w:t>ASPEE Manuyama Brush Cutter (MBC5020/4/RS)</w:t>
+            </w:r>
+          </w:p>
+        </w:tc>
+        <w:tc>
+          <w:tcPr>
+            <w:tcW w:w="1515" w:type="dxa"/>
+          </w:tcPr>
+          <w:p>
+            <w:pPr>
+              <w:rPr>
+                <w:sz w:val="20"/>
+                <w:szCs w:val="20"/>
+              </w:rPr>
+            </w:pPr>
+            <w:r>
+              <w:rPr>
+                <w:sz w:val="20"/>
+                <w:szCs w:val="20"/>
+              </w:rPr>
+              <w:t>BC-15</w:t>
+            </w:r>
+          </w:p>
+        </w:tc>
+        <w:tc>
+          <w:tcPr>
+            <w:tcW w:w="2805" w:type="dxa"/>
+          </w:tcPr>
+          <w:p>
+            <w:pPr>
+              <w:rPr>
+                <w:sz w:val="20"/>
+                <w:szCs w:val="20"/>
+              </w:rPr>
+            </w:pPr>
+            <w:r>
+              <w:rPr>
+                <w:sz w:val="20"/>
+                <w:szCs w:val="20"/>
+              </w:rPr>
+              <w:t>Rangaswamy &amp; Co.</w:t>
+            </w:r>
+          </w:p>
+          <w:p>
+            <w:pPr>
+              <w:rPr>
+                <w:sz w:val="20"/>
+                <w:szCs w:val="20"/>
+              </w:rPr>
+            </w:pPr>
+            <w:r>
+              <w:rPr>
+                <w:sz w:val="20"/>
+                <w:szCs w:val="20"/>
+              </w:rPr>
+              <w:t>Bangalore.</w:t>
+            </w:r>
+          </w:p>
+        </w:tc>
+        <w:tc>
+          <w:tcPr>
+            <w:tcW w:w="1800" w:type="dxa"/>
+          </w:tcPr>
+          <w:p>
+            <w:pPr>
+              <w:rPr>
+                <w:sz w:val="20"/>
+                <w:szCs w:val="20"/>
+              </w:rPr>
+            </w:pPr>
+            <w:r>
+              <w:rPr>
+                <w:sz w:val="20"/>
+                <w:szCs w:val="20"/>
+              </w:rPr>
+              <w:t xml:space="preserve">PPBC- </w:t>
+            </w:r>
+          </w:p>
+          <w:p>
+            <w:pPr>
+              <w:rPr>
+                <w:sz w:val="20"/>
+                <w:szCs w:val="20"/>
+              </w:rPr>
+            </w:pPr>
+            <w:r>
+              <w:rPr>
+                <w:sz w:val="20"/>
+                <w:szCs w:val="20"/>
+              </w:rPr>
+              <w:t>Dr. Ravindra</w:t>
+            </w:r>
+          </w:p>
+        </w:tc>
+        <w:tc>
+          <w:tcPr>
+            <w:tcW w:w="1980" w:type="dxa"/>
+          </w:tcPr>
+          <w:p>
+            <w:pPr>
+              <w:rPr>
+                <w:sz w:val="20"/>
+                <w:szCs w:val="20"/>
+              </w:rPr>
+            </w:pPr>
+            <w:r>
+              <w:rPr>
+                <w:sz w:val="20"/>
+                <w:szCs w:val="20"/>
+              </w:rPr>
+              <w:t>Working</w:t>
+            </w:r>
+          </w:p>
+        </w:tc>
+      </w:tr>
+      <w:tr>
+        <w:tblPrEx>
+          <w:tblLayout w:type="fixed"/>
+          <w:tblCellMar>
+            <w:top w:w="0" w:type="dxa"/>
+            <w:left w:w="108" w:type="dxa"/>
+            <w:bottom w:w="0" w:type="dxa"/>
+            <w:right w:w="108" w:type="dxa"/>
+          </w:tblCellMar>
+        </w:tblPrEx>
+        <w:trPr>
+          <w:trHeight w:val="512" w:hRule="atLeast"/>
+        </w:trPr>
+        <w:tc>
+          <w:tcPr>
+            <w:tcW w:w="555" w:type="dxa"/>
+          </w:tcPr>
+          <w:p>
+            <w:pPr>
+              <w:jc w:val="right"/>
+              <w:rPr>
+                <w:sz w:val="20"/>
+                <w:szCs w:val="20"/>
+              </w:rPr>
+            </w:pPr>
+            <w:r>
+              <w:rPr>
+                <w:sz w:val="20"/>
+                <w:szCs w:val="20"/>
+              </w:rPr>
+              <w:t>16</w:t>
+            </w:r>
+          </w:p>
+        </w:tc>
+        <w:tc>
+          <w:tcPr>
+            <w:tcW w:w="2325" w:type="dxa"/>
+          </w:tcPr>
+          <w:p>
+            <w:pPr>
+              <w:rPr>
+                <w:sz w:val="20"/>
+                <w:szCs w:val="20"/>
+              </w:rPr>
+            </w:pPr>
+            <w:r>
+              <w:rPr>
+                <w:sz w:val="20"/>
+                <w:szCs w:val="20"/>
+              </w:rPr>
+              <w:t>STIHL Model (FS-400)</w:t>
+            </w:r>
+          </w:p>
+        </w:tc>
+        <w:tc>
+          <w:tcPr>
+            <w:tcW w:w="1515" w:type="dxa"/>
+          </w:tcPr>
+          <w:p>
+            <w:pPr>
+              <w:rPr>
+                <w:sz w:val="20"/>
+                <w:szCs w:val="20"/>
+              </w:rPr>
+            </w:pPr>
+            <w:r>
+              <w:rPr>
+                <w:sz w:val="20"/>
+                <w:szCs w:val="20"/>
+              </w:rPr>
+              <w:t>BC-16</w:t>
+            </w:r>
+          </w:p>
+        </w:tc>
+        <w:tc>
+          <w:tcPr>
+            <w:tcW w:w="2805" w:type="dxa"/>
+          </w:tcPr>
+          <w:p>
+            <w:pPr>
+              <w:rPr>
+                <w:sz w:val="20"/>
+                <w:szCs w:val="20"/>
+              </w:rPr>
+            </w:pPr>
+            <w:r>
+              <w:rPr>
+                <w:sz w:val="20"/>
+                <w:szCs w:val="20"/>
+              </w:rPr>
+              <w:t>M/s Ezee Trading Company Sahakarnagar Bengalore-92</w:t>
+            </w:r>
+          </w:p>
+        </w:tc>
+        <w:tc>
+          <w:tcPr>
+            <w:tcW w:w="1800" w:type="dxa"/>
+          </w:tcPr>
+          <w:p>
+            <w:pPr>
+              <w:rPr>
+                <w:sz w:val="20"/>
+                <w:szCs w:val="20"/>
+              </w:rPr>
+            </w:pPr>
+            <w:r>
+              <w:rPr>
+                <w:sz w:val="20"/>
+                <w:szCs w:val="20"/>
+              </w:rPr>
+              <w:t xml:space="preserve"> Fruit crops- </w:t>
+            </w:r>
+          </w:p>
+          <w:p>
+            <w:pPr>
+              <w:rPr>
+                <w:sz w:val="20"/>
+                <w:szCs w:val="20"/>
+              </w:rPr>
+            </w:pPr>
+            <w:r>
+              <w:rPr>
+                <w:sz w:val="20"/>
+                <w:szCs w:val="20"/>
+              </w:rPr>
+              <w:t>Mr. Prakash.H</w:t>
             </w:r>
           </w:p>
         </w:tc>
@@ -5373,9 +6303,6 @@
             <w:right w:w="108" w:type="dxa"/>
           </w:tblCellMar>
         </w:tblPrEx>
-        <w:trPr>
-          <w:trHeight w:val="485" w:hRule="atLeast"/>
-        </w:trPr>
         <w:tc>
           <w:tcPr>
             <w:tcW w:w="555" w:type="dxa"/>
@@ -5393,7 +6320,7 @@
                 <w:sz w:val="20"/>
                 <w:szCs w:val="20"/>
               </w:rPr>
-              <w:t>11</w:t>
+              <w:t>17</w:t>
             </w:r>
           </w:p>
         </w:tc>
@@ -5413,7 +6340,7 @@
                 <w:sz w:val="20"/>
                 <w:szCs w:val="20"/>
               </w:rPr>
-              <w:t>STIHL FS 400</w:t>
+              <w:t>Texas S 5260</w:t>
             </w:r>
           </w:p>
         </w:tc>
@@ -5433,8 +6360,16 @@
                 <w:sz w:val="20"/>
                 <w:szCs w:val="20"/>
               </w:rPr>
-              <w:t>BC-11</w:t>
-            </w:r>
+              <w:t xml:space="preserve">BC-17 </w:t>
+            </w:r>
+          </w:p>
+          <w:p>
+            <w:pPr>
+              <w:rPr>
+                <w:sz w:val="20"/>
+                <w:szCs w:val="20"/>
+              </w:rPr>
+            </w:pPr>
           </w:p>
         </w:tc>
         <w:tc>
@@ -5444,17 +6379,31 @@
           <w:p>
             <w:pPr>
               <w:rPr>
-                <w:b/>
-                <w:sz w:val="20"/>
-                <w:szCs w:val="20"/>
-              </w:rPr>
-            </w:pPr>
-            <w:r>
-              <w:rPr>
-                <w:sz w:val="20"/>
-                <w:szCs w:val="20"/>
-              </w:rPr>
-              <w:t>M/s Ezee Trading Company Sahakarnagar Bengalore-92</w:t>
+                <w:sz w:val="20"/>
+                <w:szCs w:val="20"/>
+              </w:rPr>
+            </w:pPr>
+            <w:r>
+              <w:rPr>
+                <w:sz w:val="20"/>
+                <w:szCs w:val="20"/>
+              </w:rPr>
+              <w:t>Jaya Agency: Yeshwanthpur</w:t>
+            </w:r>
+          </w:p>
+          <w:p>
+            <w:pPr>
+              <w:rPr>
+                <w:sz w:val="20"/>
+                <w:szCs w:val="20"/>
+              </w:rPr>
+            </w:pPr>
+            <w:r>
+              <w:rPr>
+                <w:sz w:val="20"/>
+                <w:szCs w:val="20"/>
+              </w:rPr>
+              <w:t>Bangalore</w:t>
             </w:r>
           </w:p>
         </w:tc>
@@ -5474,22 +6423,22 @@
                 <w:sz w:val="20"/>
                 <w:szCs w:val="20"/>
               </w:rPr>
-              <w:t>Ornamental  -</w:t>
-            </w:r>
-          </w:p>
-          <w:p>
-            <w:pPr>
-              <w:rPr>
-                <w:sz w:val="20"/>
-                <w:szCs w:val="20"/>
-              </w:rPr>
-            </w:pPr>
-            <w:r>
-              <w:rPr>
-                <w:sz w:val="20"/>
-                <w:szCs w:val="20"/>
-              </w:rPr>
-              <w:t>Dr. Rajeev Kumar</w:t>
+              <w:t>Ornamental</w:t>
+            </w:r>
+          </w:p>
+          <w:p>
+            <w:pPr>
+              <w:rPr>
+                <w:sz w:val="20"/>
+                <w:szCs w:val="20"/>
+              </w:rPr>
+            </w:pPr>
+            <w:r>
+              <w:rPr>
+                <w:sz w:val="20"/>
+                <w:szCs w:val="20"/>
+              </w:rPr>
+              <w:t>Naveen</w:t>
             </w:r>
           </w:p>
         </w:tc>
@@ -5516,14 +6465,6 @@
       </w:tr>
       <w:tr>
         <w:tblPrEx>
-          <w:tblBorders>
-            <w:top w:val="single" w:color="auto" w:sz="4" w:space="0"/>
-            <w:left w:val="single" w:color="auto" w:sz="4" w:space="0"/>
-            <w:bottom w:val="single" w:color="auto" w:sz="4" w:space="0"/>
-            <w:right w:val="single" w:color="auto" w:sz="4" w:space="0"/>
-            <w:insideH w:val="single" w:color="auto" w:sz="4" w:space="0"/>
-            <w:insideV w:val="single" w:color="auto" w:sz="4" w:space="0"/>
-          </w:tblBorders>
           <w:tblLayout w:type="fixed"/>
           <w:tblCellMar>
             <w:top w:w="0" w:type="dxa"/>
@@ -5538,18 +6479,17 @@
           </w:tcPr>
           <w:p>
             <w:pPr>
-              <w:jc w:val="right"/>
-              <w:rPr>
-                <w:sz w:val="20"/>
-                <w:szCs w:val="20"/>
-              </w:rPr>
-            </w:pPr>
-            <w:r>
-              <w:rPr>
-                <w:sz w:val="20"/>
-                <w:szCs w:val="20"/>
-              </w:rPr>
-              <w:t>12</w:t>
+              <w:rPr>
+                <w:sz w:val="20"/>
+                <w:szCs w:val="20"/>
+              </w:rPr>
+            </w:pPr>
+            <w:r>
+              <w:rPr>
+                <w:sz w:val="20"/>
+                <w:szCs w:val="20"/>
+              </w:rPr>
+              <w:t>18</w:t>
             </w:r>
           </w:p>
         </w:tc>
@@ -5569,7 +6509,7 @@
                 <w:sz w:val="20"/>
                 <w:szCs w:val="20"/>
               </w:rPr>
-              <w:t>STIHL Model (FS-400)</w:t>
+              <w:t>Texas S 5260</w:t>
             </w:r>
           </w:p>
         </w:tc>
@@ -5589,7 +6529,7 @@
                 <w:sz w:val="20"/>
                 <w:szCs w:val="20"/>
               </w:rPr>
-              <w:t>BC-12</w:t>
+              <w:t xml:space="preserve">BC-18 </w:t>
             </w:r>
           </w:p>
         </w:tc>
@@ -5609,7 +6549,22 @@
                 <w:sz w:val="20"/>
                 <w:szCs w:val="20"/>
               </w:rPr>
-              <w:t>M/s Ezee Trading Company Sahakarnagar Bengalore-92</w:t>
+              <w:t>Jaya Agency: Yeshwanthpur</w:t>
+            </w:r>
+          </w:p>
+          <w:p>
+            <w:pPr>
+              <w:rPr>
+                <w:sz w:val="20"/>
+                <w:szCs w:val="20"/>
+              </w:rPr>
+            </w:pPr>
+            <w:r>
+              <w:rPr>
+                <w:sz w:val="20"/>
+                <w:szCs w:val="20"/>
+              </w:rPr>
+              <w:t>Bangalore</w:t>
             </w:r>
           </w:p>
         </w:tc>
@@ -5629,22 +6584,22 @@
                 <w:sz w:val="20"/>
                 <w:szCs w:val="20"/>
               </w:rPr>
-              <w:t>FMC</w:t>
-            </w:r>
-          </w:p>
-          <w:p>
-            <w:pPr>
-              <w:rPr>
-                <w:sz w:val="20"/>
-                <w:szCs w:val="20"/>
-              </w:rPr>
-            </w:pPr>
-            <w:r>
-              <w:rPr>
-                <w:sz w:val="20"/>
-                <w:szCs w:val="20"/>
-              </w:rPr>
-              <w:t>Mr. Murulidhara *</w:t>
+              <w:t>PHT &amp; Ag. Eng.</w:t>
+            </w:r>
+          </w:p>
+          <w:p>
+            <w:pPr>
+              <w:rPr>
+                <w:sz w:val="20"/>
+                <w:szCs w:val="20"/>
+              </w:rPr>
+            </w:pPr>
+            <w:r>
+              <w:rPr>
+                <w:sz w:val="20"/>
+                <w:szCs w:val="20"/>
+              </w:rPr>
+              <w:t>Dr. Senthil Kumar</w:t>
             </w:r>
           </w:p>
         </w:tc>
@@ -5671,999 +6626,6 @@
       </w:tr>
       <w:tr>
         <w:tblPrEx>
-          <w:tblBorders>
-            <w:top w:val="single" w:color="auto" w:sz="4" w:space="0"/>
-            <w:left w:val="single" w:color="auto" w:sz="4" w:space="0"/>
-            <w:bottom w:val="single" w:color="auto" w:sz="4" w:space="0"/>
-            <w:right w:val="single" w:color="auto" w:sz="4" w:space="0"/>
-            <w:insideH w:val="single" w:color="auto" w:sz="4" w:space="0"/>
-            <w:insideV w:val="single" w:color="auto" w:sz="4" w:space="0"/>
-          </w:tblBorders>
-          <w:tblLayout w:type="fixed"/>
-          <w:tblCellMar>
-            <w:top w:w="0" w:type="dxa"/>
-            <w:left w:w="108" w:type="dxa"/>
-            <w:bottom w:w="0" w:type="dxa"/>
-            <w:right w:w="108" w:type="dxa"/>
-          </w:tblCellMar>
-        </w:tblPrEx>
-        <w:tc>
-          <w:tcPr>
-            <w:tcW w:w="555" w:type="dxa"/>
-          </w:tcPr>
-          <w:p>
-            <w:pPr>
-              <w:jc w:val="right"/>
-              <w:rPr>
-                <w:sz w:val="20"/>
-                <w:szCs w:val="20"/>
-              </w:rPr>
-            </w:pPr>
-            <w:r>
-              <w:rPr>
-                <w:sz w:val="20"/>
-                <w:szCs w:val="20"/>
-              </w:rPr>
-              <w:t>13</w:t>
-            </w:r>
-          </w:p>
-        </w:tc>
-        <w:tc>
-          <w:tcPr>
-            <w:tcW w:w="2325" w:type="dxa"/>
-          </w:tcPr>
-          <w:p>
-            <w:pPr>
-              <w:rPr>
-                <w:sz w:val="20"/>
-                <w:szCs w:val="20"/>
-              </w:rPr>
-            </w:pPr>
-            <w:r>
-              <w:rPr>
-                <w:sz w:val="20"/>
-                <w:szCs w:val="20"/>
-              </w:rPr>
-              <w:t>STIHL Model (FS-400)</w:t>
-            </w:r>
-          </w:p>
-        </w:tc>
-        <w:tc>
-          <w:tcPr>
-            <w:tcW w:w="1515" w:type="dxa"/>
-          </w:tcPr>
-          <w:p>
-            <w:pPr>
-              <w:rPr>
-                <w:sz w:val="20"/>
-                <w:szCs w:val="20"/>
-              </w:rPr>
-            </w:pPr>
-            <w:r>
-              <w:rPr>
-                <w:sz w:val="20"/>
-                <w:szCs w:val="20"/>
-              </w:rPr>
-              <w:t>BC-13</w:t>
-            </w:r>
-          </w:p>
-        </w:tc>
-        <w:tc>
-          <w:tcPr>
-            <w:tcW w:w="2805" w:type="dxa"/>
-          </w:tcPr>
-          <w:p>
-            <w:pPr>
-              <w:rPr>
-                <w:sz w:val="20"/>
-                <w:szCs w:val="20"/>
-              </w:rPr>
-            </w:pPr>
-            <w:r>
-              <w:rPr>
-                <w:sz w:val="20"/>
-                <w:szCs w:val="20"/>
-              </w:rPr>
-              <w:t>M/s Ezee Trading Company Sahakarnagar Bengalore-92</w:t>
-            </w:r>
-          </w:p>
-        </w:tc>
-        <w:tc>
-          <w:tcPr>
-            <w:tcW w:w="1800" w:type="dxa"/>
-          </w:tcPr>
-          <w:p>
-            <w:pPr>
-              <w:rPr>
-                <w:sz w:val="20"/>
-                <w:szCs w:val="20"/>
-              </w:rPr>
-            </w:pPr>
-            <w:r>
-              <w:rPr>
-                <w:sz w:val="20"/>
-                <w:szCs w:val="20"/>
-              </w:rPr>
-              <w:t>FMC</w:t>
-            </w:r>
-          </w:p>
-          <w:p>
-            <w:pPr>
-              <w:rPr>
-                <w:sz w:val="20"/>
-                <w:szCs w:val="20"/>
-              </w:rPr>
-            </w:pPr>
-            <w:r>
-              <w:rPr>
-                <w:sz w:val="20"/>
-                <w:szCs w:val="20"/>
-              </w:rPr>
-              <w:t>Samanth*</w:t>
-            </w:r>
-          </w:p>
-        </w:tc>
-        <w:tc>
-          <w:tcPr>
-            <w:tcW w:w="1980" w:type="dxa"/>
-          </w:tcPr>
-          <w:p>
-            <w:pPr>
-              <w:rPr>
-                <w:sz w:val="20"/>
-                <w:szCs w:val="20"/>
-              </w:rPr>
-            </w:pPr>
-            <w:r>
-              <w:rPr>
-                <w:sz w:val="20"/>
-                <w:szCs w:val="20"/>
-              </w:rPr>
-              <w:t>Working</w:t>
-            </w:r>
-          </w:p>
-        </w:tc>
-      </w:tr>
-      <w:tr>
-        <w:tblPrEx>
-          <w:tblBorders>
-            <w:top w:val="single" w:color="auto" w:sz="4" w:space="0"/>
-            <w:left w:val="single" w:color="auto" w:sz="4" w:space="0"/>
-            <w:bottom w:val="single" w:color="auto" w:sz="4" w:space="0"/>
-            <w:right w:val="single" w:color="auto" w:sz="4" w:space="0"/>
-            <w:insideH w:val="single" w:color="auto" w:sz="4" w:space="0"/>
-            <w:insideV w:val="single" w:color="auto" w:sz="4" w:space="0"/>
-          </w:tblBorders>
-          <w:tblLayout w:type="fixed"/>
-          <w:tblCellMar>
-            <w:top w:w="0" w:type="dxa"/>
-            <w:left w:w="108" w:type="dxa"/>
-            <w:bottom w:w="0" w:type="dxa"/>
-            <w:right w:w="108" w:type="dxa"/>
-          </w:tblCellMar>
-        </w:tblPrEx>
-        <w:tc>
-          <w:tcPr>
-            <w:tcW w:w="555" w:type="dxa"/>
-          </w:tcPr>
-          <w:p>
-            <w:pPr>
-              <w:jc w:val="right"/>
-              <w:rPr>
-                <w:sz w:val="20"/>
-                <w:szCs w:val="20"/>
-              </w:rPr>
-            </w:pPr>
-            <w:r>
-              <w:rPr>
-                <w:sz w:val="20"/>
-                <w:szCs w:val="20"/>
-              </w:rPr>
-              <w:t>14</w:t>
-            </w:r>
-          </w:p>
-        </w:tc>
-        <w:tc>
-          <w:tcPr>
-            <w:tcW w:w="2325" w:type="dxa"/>
-          </w:tcPr>
-          <w:p>
-            <w:pPr>
-              <w:rPr>
-                <w:sz w:val="20"/>
-                <w:szCs w:val="20"/>
-              </w:rPr>
-            </w:pPr>
-            <w:r>
-              <w:rPr>
-                <w:sz w:val="20"/>
-                <w:szCs w:val="20"/>
-              </w:rPr>
-              <w:t>STIHL Model (FS-400)</w:t>
-            </w:r>
-          </w:p>
-        </w:tc>
-        <w:tc>
-          <w:tcPr>
-            <w:tcW w:w="1515" w:type="dxa"/>
-          </w:tcPr>
-          <w:p>
-            <w:pPr>
-              <w:rPr>
-                <w:sz w:val="20"/>
-                <w:szCs w:val="20"/>
-              </w:rPr>
-            </w:pPr>
-            <w:r>
-              <w:rPr>
-                <w:sz w:val="20"/>
-                <w:szCs w:val="20"/>
-              </w:rPr>
-              <w:t>BC-14</w:t>
-            </w:r>
-          </w:p>
-        </w:tc>
-        <w:tc>
-          <w:tcPr>
-            <w:tcW w:w="2805" w:type="dxa"/>
-          </w:tcPr>
-          <w:p>
-            <w:pPr>
-              <w:rPr>
-                <w:sz w:val="20"/>
-                <w:szCs w:val="20"/>
-              </w:rPr>
-            </w:pPr>
-            <w:r>
-              <w:rPr>
-                <w:sz w:val="20"/>
-                <w:szCs w:val="20"/>
-              </w:rPr>
-              <w:t>M/s Ezee Trading Company Sahakarnagar Bengalore-92</w:t>
-            </w:r>
-          </w:p>
-        </w:tc>
-        <w:tc>
-          <w:tcPr>
-            <w:tcW w:w="1800" w:type="dxa"/>
-          </w:tcPr>
-          <w:p>
-            <w:pPr>
-              <w:rPr>
-                <w:sz w:val="20"/>
-                <w:szCs w:val="20"/>
-              </w:rPr>
-            </w:pPr>
-            <w:r>
-              <w:rPr>
-                <w:sz w:val="20"/>
-                <w:szCs w:val="20"/>
-              </w:rPr>
-              <w:t>Land Scape</w:t>
-            </w:r>
-          </w:p>
-          <w:p>
-            <w:pPr>
-              <w:rPr>
-                <w:sz w:val="20"/>
-                <w:szCs w:val="20"/>
-              </w:rPr>
-            </w:pPr>
-            <w:r>
-              <w:rPr>
-                <w:sz w:val="20"/>
-                <w:szCs w:val="20"/>
-              </w:rPr>
-              <w:t>Mr. Idiya H.K</w:t>
-            </w:r>
-          </w:p>
-        </w:tc>
-        <w:tc>
-          <w:tcPr>
-            <w:tcW w:w="1980" w:type="dxa"/>
-          </w:tcPr>
-          <w:p>
-            <w:pPr>
-              <w:rPr>
-                <w:sz w:val="20"/>
-                <w:szCs w:val="20"/>
-              </w:rPr>
-            </w:pPr>
-            <w:r>
-              <w:rPr>
-                <w:sz w:val="20"/>
-                <w:szCs w:val="20"/>
-              </w:rPr>
-              <w:t>Working</w:t>
-            </w:r>
-          </w:p>
-        </w:tc>
-      </w:tr>
-      <w:tr>
-        <w:tblPrEx>
-          <w:tblBorders>
-            <w:top w:val="single" w:color="auto" w:sz="4" w:space="0"/>
-            <w:left w:val="single" w:color="auto" w:sz="4" w:space="0"/>
-            <w:bottom w:val="single" w:color="auto" w:sz="4" w:space="0"/>
-            <w:right w:val="single" w:color="auto" w:sz="4" w:space="0"/>
-            <w:insideH w:val="single" w:color="auto" w:sz="4" w:space="0"/>
-            <w:insideV w:val="single" w:color="auto" w:sz="4" w:space="0"/>
-          </w:tblBorders>
-          <w:tblLayout w:type="fixed"/>
-          <w:tblCellMar>
-            <w:top w:w="0" w:type="dxa"/>
-            <w:left w:w="108" w:type="dxa"/>
-            <w:bottom w:w="0" w:type="dxa"/>
-            <w:right w:w="108" w:type="dxa"/>
-          </w:tblCellMar>
-        </w:tblPrEx>
-        <w:tc>
-          <w:tcPr>
-            <w:tcW w:w="555" w:type="dxa"/>
-          </w:tcPr>
-          <w:p>
-            <w:pPr>
-              <w:jc w:val="right"/>
-              <w:rPr>
-                <w:sz w:val="20"/>
-                <w:szCs w:val="20"/>
-              </w:rPr>
-            </w:pPr>
-            <w:r>
-              <w:rPr>
-                <w:sz w:val="20"/>
-                <w:szCs w:val="20"/>
-              </w:rPr>
-              <w:t>15</w:t>
-            </w:r>
-          </w:p>
-        </w:tc>
-        <w:tc>
-          <w:tcPr>
-            <w:tcW w:w="2325" w:type="dxa"/>
-          </w:tcPr>
-          <w:p>
-            <w:pPr>
-              <w:rPr>
-                <w:sz w:val="20"/>
-                <w:szCs w:val="20"/>
-              </w:rPr>
-            </w:pPr>
-            <w:r>
-              <w:rPr>
-                <w:sz w:val="20"/>
-                <w:szCs w:val="20"/>
-              </w:rPr>
-              <w:t>ASPEE Manuyama Brush Cutter (MBC5020/4/RS)</w:t>
-            </w:r>
-          </w:p>
-        </w:tc>
-        <w:tc>
-          <w:tcPr>
-            <w:tcW w:w="1515" w:type="dxa"/>
-          </w:tcPr>
-          <w:p>
-            <w:pPr>
-              <w:rPr>
-                <w:sz w:val="20"/>
-                <w:szCs w:val="20"/>
-              </w:rPr>
-            </w:pPr>
-            <w:r>
-              <w:rPr>
-                <w:sz w:val="20"/>
-                <w:szCs w:val="20"/>
-              </w:rPr>
-              <w:t>BC-15</w:t>
-            </w:r>
-          </w:p>
-        </w:tc>
-        <w:tc>
-          <w:tcPr>
-            <w:tcW w:w="2805" w:type="dxa"/>
-          </w:tcPr>
-          <w:p>
-            <w:pPr>
-              <w:rPr>
-                <w:sz w:val="20"/>
-                <w:szCs w:val="20"/>
-              </w:rPr>
-            </w:pPr>
-            <w:r>
-              <w:rPr>
-                <w:sz w:val="20"/>
-                <w:szCs w:val="20"/>
-              </w:rPr>
-              <w:t>Rangaswamy &amp; Co.</w:t>
-            </w:r>
-          </w:p>
-          <w:p>
-            <w:pPr>
-              <w:rPr>
-                <w:sz w:val="20"/>
-                <w:szCs w:val="20"/>
-              </w:rPr>
-            </w:pPr>
-            <w:r>
-              <w:rPr>
-                <w:sz w:val="20"/>
-                <w:szCs w:val="20"/>
-              </w:rPr>
-              <w:t>Bangalore.</w:t>
-            </w:r>
-          </w:p>
-        </w:tc>
-        <w:tc>
-          <w:tcPr>
-            <w:tcW w:w="1800" w:type="dxa"/>
-          </w:tcPr>
-          <w:p>
-            <w:pPr>
-              <w:rPr>
-                <w:sz w:val="20"/>
-                <w:szCs w:val="20"/>
-              </w:rPr>
-            </w:pPr>
-            <w:r>
-              <w:rPr>
-                <w:sz w:val="20"/>
-                <w:szCs w:val="20"/>
-              </w:rPr>
-              <w:t xml:space="preserve">PPBC- </w:t>
-            </w:r>
-          </w:p>
-          <w:p>
-            <w:pPr>
-              <w:rPr>
-                <w:sz w:val="20"/>
-                <w:szCs w:val="20"/>
-              </w:rPr>
-            </w:pPr>
-            <w:r>
-              <w:rPr>
-                <w:sz w:val="20"/>
-                <w:szCs w:val="20"/>
-              </w:rPr>
-              <w:t>Dr. Ravindra</w:t>
-            </w:r>
-          </w:p>
-        </w:tc>
-        <w:tc>
-          <w:tcPr>
-            <w:tcW w:w="1980" w:type="dxa"/>
-          </w:tcPr>
-          <w:p>
-            <w:pPr>
-              <w:rPr>
-                <w:sz w:val="20"/>
-                <w:szCs w:val="20"/>
-              </w:rPr>
-            </w:pPr>
-            <w:r>
-              <w:rPr>
-                <w:sz w:val="20"/>
-                <w:szCs w:val="20"/>
-              </w:rPr>
-              <w:t>Working</w:t>
-            </w:r>
-          </w:p>
-        </w:tc>
-      </w:tr>
-      <w:tr>
-        <w:tblPrEx>
-          <w:tblBorders>
-            <w:top w:val="single" w:color="auto" w:sz="4" w:space="0"/>
-            <w:left w:val="single" w:color="auto" w:sz="4" w:space="0"/>
-            <w:bottom w:val="single" w:color="auto" w:sz="4" w:space="0"/>
-            <w:right w:val="single" w:color="auto" w:sz="4" w:space="0"/>
-            <w:insideH w:val="single" w:color="auto" w:sz="4" w:space="0"/>
-            <w:insideV w:val="single" w:color="auto" w:sz="4" w:space="0"/>
-          </w:tblBorders>
-          <w:tblLayout w:type="fixed"/>
-          <w:tblCellMar>
-            <w:top w:w="0" w:type="dxa"/>
-            <w:left w:w="108" w:type="dxa"/>
-            <w:bottom w:w="0" w:type="dxa"/>
-            <w:right w:w="108" w:type="dxa"/>
-          </w:tblCellMar>
-        </w:tblPrEx>
-        <w:trPr>
-          <w:trHeight w:val="512" w:hRule="atLeast"/>
-        </w:trPr>
-        <w:tc>
-          <w:tcPr>
-            <w:tcW w:w="555" w:type="dxa"/>
-          </w:tcPr>
-          <w:p>
-            <w:pPr>
-              <w:jc w:val="right"/>
-              <w:rPr>
-                <w:sz w:val="20"/>
-                <w:szCs w:val="20"/>
-              </w:rPr>
-            </w:pPr>
-            <w:r>
-              <w:rPr>
-                <w:sz w:val="20"/>
-                <w:szCs w:val="20"/>
-              </w:rPr>
-              <w:t>16</w:t>
-            </w:r>
-          </w:p>
-        </w:tc>
-        <w:tc>
-          <w:tcPr>
-            <w:tcW w:w="2325" w:type="dxa"/>
-          </w:tcPr>
-          <w:p>
-            <w:pPr>
-              <w:rPr>
-                <w:sz w:val="20"/>
-                <w:szCs w:val="20"/>
-              </w:rPr>
-            </w:pPr>
-            <w:r>
-              <w:rPr>
-                <w:sz w:val="20"/>
-                <w:szCs w:val="20"/>
-              </w:rPr>
-              <w:t>STIHL Model (FS-400)</w:t>
-            </w:r>
-          </w:p>
-        </w:tc>
-        <w:tc>
-          <w:tcPr>
-            <w:tcW w:w="1515" w:type="dxa"/>
-          </w:tcPr>
-          <w:p>
-            <w:pPr>
-              <w:rPr>
-                <w:sz w:val="20"/>
-                <w:szCs w:val="20"/>
-              </w:rPr>
-            </w:pPr>
-            <w:r>
-              <w:rPr>
-                <w:sz w:val="20"/>
-                <w:szCs w:val="20"/>
-              </w:rPr>
-              <w:t>BC-16</w:t>
-            </w:r>
-          </w:p>
-        </w:tc>
-        <w:tc>
-          <w:tcPr>
-            <w:tcW w:w="2805" w:type="dxa"/>
-          </w:tcPr>
-          <w:p>
-            <w:pPr>
-              <w:rPr>
-                <w:sz w:val="20"/>
-                <w:szCs w:val="20"/>
-              </w:rPr>
-            </w:pPr>
-            <w:r>
-              <w:rPr>
-                <w:sz w:val="20"/>
-                <w:szCs w:val="20"/>
-              </w:rPr>
-              <w:t>M/s Ezee Trading Company Sahakarnagar Bengalore-92</w:t>
-            </w:r>
-          </w:p>
-        </w:tc>
-        <w:tc>
-          <w:tcPr>
-            <w:tcW w:w="1800" w:type="dxa"/>
-          </w:tcPr>
-          <w:p>
-            <w:pPr>
-              <w:rPr>
-                <w:sz w:val="20"/>
-                <w:szCs w:val="20"/>
-              </w:rPr>
-            </w:pPr>
-            <w:r>
-              <w:rPr>
-                <w:sz w:val="20"/>
-                <w:szCs w:val="20"/>
-              </w:rPr>
-              <w:t xml:space="preserve"> Fruit crops- </w:t>
-            </w:r>
-          </w:p>
-          <w:p>
-            <w:pPr>
-              <w:rPr>
-                <w:sz w:val="20"/>
-                <w:szCs w:val="20"/>
-              </w:rPr>
-            </w:pPr>
-            <w:r>
-              <w:rPr>
-                <w:sz w:val="20"/>
-                <w:szCs w:val="20"/>
-              </w:rPr>
-              <w:t>Mr. Prakash.H</w:t>
-            </w:r>
-          </w:p>
-        </w:tc>
-        <w:tc>
-          <w:tcPr>
-            <w:tcW w:w="1980" w:type="dxa"/>
-          </w:tcPr>
-          <w:p>
-            <w:pPr>
-              <w:rPr>
-                <w:sz w:val="20"/>
-                <w:szCs w:val="20"/>
-              </w:rPr>
-            </w:pPr>
-            <w:r>
-              <w:rPr>
-                <w:sz w:val="20"/>
-                <w:szCs w:val="20"/>
-              </w:rPr>
-              <w:t>Working</w:t>
-            </w:r>
-          </w:p>
-        </w:tc>
-      </w:tr>
-      <w:tr>
-        <w:tblPrEx>
-          <w:tblBorders>
-            <w:top w:val="single" w:color="auto" w:sz="4" w:space="0"/>
-            <w:left w:val="single" w:color="auto" w:sz="4" w:space="0"/>
-            <w:bottom w:val="single" w:color="auto" w:sz="4" w:space="0"/>
-            <w:right w:val="single" w:color="auto" w:sz="4" w:space="0"/>
-            <w:insideH w:val="single" w:color="auto" w:sz="4" w:space="0"/>
-            <w:insideV w:val="single" w:color="auto" w:sz="4" w:space="0"/>
-          </w:tblBorders>
-          <w:tblLayout w:type="fixed"/>
-          <w:tblCellMar>
-            <w:top w:w="0" w:type="dxa"/>
-            <w:left w:w="108" w:type="dxa"/>
-            <w:bottom w:w="0" w:type="dxa"/>
-            <w:right w:w="108" w:type="dxa"/>
-          </w:tblCellMar>
-        </w:tblPrEx>
-        <w:tc>
-          <w:tcPr>
-            <w:tcW w:w="555" w:type="dxa"/>
-          </w:tcPr>
-          <w:p>
-            <w:pPr>
-              <w:jc w:val="right"/>
-              <w:rPr>
-                <w:sz w:val="20"/>
-                <w:szCs w:val="20"/>
-              </w:rPr>
-            </w:pPr>
-            <w:r>
-              <w:rPr>
-                <w:sz w:val="20"/>
-                <w:szCs w:val="20"/>
-              </w:rPr>
-              <w:t>17</w:t>
-            </w:r>
-          </w:p>
-        </w:tc>
-        <w:tc>
-          <w:tcPr>
-            <w:tcW w:w="2325" w:type="dxa"/>
-          </w:tcPr>
-          <w:p>
-            <w:pPr>
-              <w:rPr>
-                <w:sz w:val="20"/>
-                <w:szCs w:val="20"/>
-              </w:rPr>
-            </w:pPr>
-            <w:r>
-              <w:rPr>
-                <w:sz w:val="20"/>
-                <w:szCs w:val="20"/>
-              </w:rPr>
-              <w:t>Texas S 5260</w:t>
-            </w:r>
-          </w:p>
-        </w:tc>
-        <w:tc>
-          <w:tcPr>
-            <w:tcW w:w="1515" w:type="dxa"/>
-          </w:tcPr>
-          <w:p>
-            <w:pPr>
-              <w:rPr>
-                <w:sz w:val="20"/>
-                <w:szCs w:val="20"/>
-              </w:rPr>
-            </w:pPr>
-            <w:r>
-              <w:rPr>
-                <w:sz w:val="20"/>
-                <w:szCs w:val="20"/>
-              </w:rPr>
-              <w:t xml:space="preserve">BC-17 </w:t>
-            </w:r>
-          </w:p>
-          <w:p>
-            <w:pPr>
-              <w:rPr>
-                <w:sz w:val="20"/>
-                <w:szCs w:val="20"/>
-              </w:rPr>
-            </w:pPr>
-          </w:p>
-        </w:tc>
-        <w:tc>
-          <w:tcPr>
-            <w:tcW w:w="2805" w:type="dxa"/>
-          </w:tcPr>
-          <w:p>
-            <w:pPr>
-              <w:rPr>
-                <w:sz w:val="20"/>
-                <w:szCs w:val="20"/>
-              </w:rPr>
-            </w:pPr>
-            <w:r>
-              <w:rPr>
-                <w:sz w:val="20"/>
-                <w:szCs w:val="20"/>
-              </w:rPr>
-              <w:t>Jaya Agency: Yeshwanthpur</w:t>
-            </w:r>
-          </w:p>
-          <w:p>
-            <w:pPr>
-              <w:rPr>
-                <w:sz w:val="20"/>
-                <w:szCs w:val="20"/>
-              </w:rPr>
-            </w:pPr>
-            <w:r>
-              <w:rPr>
-                <w:sz w:val="20"/>
-                <w:szCs w:val="20"/>
-              </w:rPr>
-              <w:t>Bangalore</w:t>
-            </w:r>
-          </w:p>
-        </w:tc>
-        <w:tc>
-          <w:tcPr>
-            <w:tcW w:w="1800" w:type="dxa"/>
-          </w:tcPr>
-          <w:p>
-            <w:pPr>
-              <w:rPr>
-                <w:sz w:val="20"/>
-                <w:szCs w:val="20"/>
-              </w:rPr>
-            </w:pPr>
-            <w:r>
-              <w:rPr>
-                <w:sz w:val="20"/>
-                <w:szCs w:val="20"/>
-              </w:rPr>
-              <w:t>Ornamental</w:t>
-            </w:r>
-          </w:p>
-          <w:p>
-            <w:pPr>
-              <w:rPr>
-                <w:sz w:val="20"/>
-                <w:szCs w:val="20"/>
-              </w:rPr>
-            </w:pPr>
-            <w:r>
-              <w:rPr>
-                <w:sz w:val="20"/>
-                <w:szCs w:val="20"/>
-              </w:rPr>
-              <w:t>Naveen</w:t>
-            </w:r>
-          </w:p>
-        </w:tc>
-        <w:tc>
-          <w:tcPr>
-            <w:tcW w:w="1980" w:type="dxa"/>
-          </w:tcPr>
-          <w:p>
-            <w:pPr>
-              <w:rPr>
-                <w:sz w:val="20"/>
-                <w:szCs w:val="20"/>
-              </w:rPr>
-            </w:pPr>
-            <w:r>
-              <w:rPr>
-                <w:sz w:val="20"/>
-                <w:szCs w:val="20"/>
-              </w:rPr>
-              <w:t>Working</w:t>
-            </w:r>
-          </w:p>
-        </w:tc>
-      </w:tr>
-      <w:tr>
-        <w:tblPrEx>
-          <w:tblBorders>
-            <w:top w:val="single" w:color="auto" w:sz="4" w:space="0"/>
-            <w:left w:val="single" w:color="auto" w:sz="4" w:space="0"/>
-            <w:bottom w:val="single" w:color="auto" w:sz="4" w:space="0"/>
-            <w:right w:val="single" w:color="auto" w:sz="4" w:space="0"/>
-            <w:insideH w:val="single" w:color="auto" w:sz="4" w:space="0"/>
-            <w:insideV w:val="single" w:color="auto" w:sz="4" w:space="0"/>
-          </w:tblBorders>
-          <w:tblLayout w:type="fixed"/>
-          <w:tblCellMar>
-            <w:top w:w="0" w:type="dxa"/>
-            <w:left w:w="108" w:type="dxa"/>
-            <w:bottom w:w="0" w:type="dxa"/>
-            <w:right w:w="108" w:type="dxa"/>
-          </w:tblCellMar>
-        </w:tblPrEx>
-        <w:tc>
-          <w:tcPr>
-            <w:tcW w:w="555" w:type="dxa"/>
-          </w:tcPr>
-          <w:p>
-            <w:pPr>
-              <w:rPr>
-                <w:sz w:val="20"/>
-                <w:szCs w:val="20"/>
-              </w:rPr>
-            </w:pPr>
-            <w:r>
-              <w:rPr>
-                <w:sz w:val="20"/>
-                <w:szCs w:val="20"/>
-              </w:rPr>
-              <w:t>18</w:t>
-            </w:r>
-          </w:p>
-        </w:tc>
-        <w:tc>
-          <w:tcPr>
-            <w:tcW w:w="2325" w:type="dxa"/>
-          </w:tcPr>
-          <w:p>
-            <w:pPr>
-              <w:rPr>
-                <w:sz w:val="20"/>
-                <w:szCs w:val="20"/>
-              </w:rPr>
-            </w:pPr>
-            <w:r>
-              <w:rPr>
-                <w:sz w:val="20"/>
-                <w:szCs w:val="20"/>
-              </w:rPr>
-              <w:t>Texas S 5260</w:t>
-            </w:r>
-          </w:p>
-        </w:tc>
-        <w:tc>
-          <w:tcPr>
-            <w:tcW w:w="1515" w:type="dxa"/>
-          </w:tcPr>
-          <w:p>
-            <w:pPr>
-              <w:rPr>
-                <w:sz w:val="20"/>
-                <w:szCs w:val="20"/>
-              </w:rPr>
-            </w:pPr>
-            <w:r>
-              <w:rPr>
-                <w:sz w:val="20"/>
-                <w:szCs w:val="20"/>
-              </w:rPr>
-              <w:t xml:space="preserve">BC-18 </w:t>
-            </w:r>
-          </w:p>
-        </w:tc>
-        <w:tc>
-          <w:tcPr>
-            <w:tcW w:w="2805" w:type="dxa"/>
-          </w:tcPr>
-          <w:p>
-            <w:pPr>
-              <w:rPr>
-                <w:sz w:val="20"/>
-                <w:szCs w:val="20"/>
-              </w:rPr>
-            </w:pPr>
-            <w:r>
-              <w:rPr>
-                <w:sz w:val="20"/>
-                <w:szCs w:val="20"/>
-              </w:rPr>
-              <w:t>Jaya Agency: Yeshwanthpur</w:t>
-            </w:r>
-          </w:p>
-          <w:p>
-            <w:pPr>
-              <w:rPr>
-                <w:sz w:val="20"/>
-                <w:szCs w:val="20"/>
-              </w:rPr>
-            </w:pPr>
-            <w:r>
-              <w:rPr>
-                <w:sz w:val="20"/>
-                <w:szCs w:val="20"/>
-              </w:rPr>
-              <w:t>Bangalore</w:t>
-            </w:r>
-          </w:p>
-        </w:tc>
-        <w:tc>
-          <w:tcPr>
-            <w:tcW w:w="1800" w:type="dxa"/>
-          </w:tcPr>
-          <w:p>
-            <w:pPr>
-              <w:rPr>
-                <w:sz w:val="20"/>
-                <w:szCs w:val="20"/>
-              </w:rPr>
-            </w:pPr>
-            <w:r>
-              <w:rPr>
-                <w:sz w:val="20"/>
-                <w:szCs w:val="20"/>
-              </w:rPr>
-              <w:t>PHT &amp; Ag. Eng.</w:t>
-            </w:r>
-          </w:p>
-          <w:p>
-            <w:pPr>
-              <w:rPr>
-                <w:sz w:val="20"/>
-                <w:szCs w:val="20"/>
-              </w:rPr>
-            </w:pPr>
-            <w:r>
-              <w:rPr>
-                <w:sz w:val="20"/>
-                <w:szCs w:val="20"/>
-              </w:rPr>
-              <w:t>Dr. Senthil Kumar</w:t>
-            </w:r>
-          </w:p>
-        </w:tc>
-        <w:tc>
-          <w:tcPr>
-            <w:tcW w:w="1980" w:type="dxa"/>
-          </w:tcPr>
-          <w:p>
-            <w:pPr>
-              <w:rPr>
-                <w:sz w:val="20"/>
-                <w:szCs w:val="20"/>
-              </w:rPr>
-            </w:pPr>
-            <w:r>
-              <w:rPr>
-                <w:sz w:val="20"/>
-                <w:szCs w:val="20"/>
-              </w:rPr>
-              <w:t>Working</w:t>
-            </w:r>
-          </w:p>
-        </w:tc>
-      </w:tr>
-      <w:tr>
-        <w:tblPrEx>
-          <w:tblBorders>
-            <w:top w:val="single" w:color="auto" w:sz="4" w:space="0"/>
-            <w:left w:val="single" w:color="auto" w:sz="4" w:space="0"/>
-            <w:bottom w:val="single" w:color="auto" w:sz="4" w:space="0"/>
-            <w:right w:val="single" w:color="auto" w:sz="4" w:space="0"/>
-            <w:insideH w:val="single" w:color="auto" w:sz="4" w:space="0"/>
-            <w:insideV w:val="single" w:color="auto" w:sz="4" w:space="0"/>
-          </w:tblBorders>
           <w:tblLayout w:type="fixed"/>
           <w:tblCellMar>
             <w:top w:w="0" w:type="dxa"/>
@@ -7436,6 +7398,14 @@
       </w:tr>
       <w:tr>
         <w:tblPrEx>
+          <w:tblBorders>
+            <w:top w:val="single" w:color="auto" w:sz="4" w:space="0"/>
+            <w:left w:val="single" w:color="auto" w:sz="4" w:space="0"/>
+            <w:bottom w:val="single" w:color="auto" w:sz="4" w:space="0"/>
+            <w:right w:val="single" w:color="auto" w:sz="4" w:space="0"/>
+            <w:insideH w:val="single" w:color="auto" w:sz="4" w:space="0"/>
+            <w:insideV w:val="single" w:color="auto" w:sz="4" w:space="0"/>
+          </w:tblBorders>
           <w:tblLayout w:type="fixed"/>
           <w:tblCellMar>
             <w:top w:w="0" w:type="dxa"/>
@@ -9957,6 +9927,14 @@
       </w:tr>
       <w:tr>
         <w:tblPrEx>
+          <w:tblBorders>
+            <w:top w:val="single" w:color="auto" w:sz="4" w:space="0"/>
+            <w:left w:val="single" w:color="auto" w:sz="4" w:space="0"/>
+            <w:bottom w:val="single" w:color="auto" w:sz="4" w:space="0"/>
+            <w:right w:val="single" w:color="auto" w:sz="4" w:space="0"/>
+            <w:insideH w:val="single" w:color="auto" w:sz="4" w:space="0"/>
+            <w:insideV w:val="single" w:color="auto" w:sz="4" w:space="0"/>
+          </w:tblBorders>
           <w:tblLayout w:type="fixed"/>
           <w:tblCellMar>
             <w:top w:w="0" w:type="dxa"/>
@@ -10085,132 +10063,6 @@
                 <w:szCs w:val="20"/>
               </w:rPr>
               <w:t>Auctioned</w:t>
-            </w:r>
-          </w:p>
-        </w:tc>
-      </w:tr>
-      <w:tr>
-        <w:tblPrEx>
-          <w:tblLayout w:type="fixed"/>
-          <w:tblCellMar>
-            <w:top w:w="0" w:type="dxa"/>
-            <w:left w:w="108" w:type="dxa"/>
-            <w:bottom w:w="0" w:type="dxa"/>
-            <w:right w:w="108" w:type="dxa"/>
-          </w:tblCellMar>
-        </w:tblPrEx>
-        <w:tc>
-          <w:tcPr>
-            <w:tcW w:w="557" w:type="dxa"/>
-          </w:tcPr>
-          <w:p>
-            <w:pPr>
-              <w:rPr>
-                <w:sz w:val="20"/>
-                <w:szCs w:val="20"/>
-              </w:rPr>
-            </w:pPr>
-            <w:r>
-              <w:rPr>
-                <w:sz w:val="20"/>
-                <w:szCs w:val="20"/>
-              </w:rPr>
-              <w:t>2</w:t>
-            </w:r>
-          </w:p>
-        </w:tc>
-        <w:tc>
-          <w:tcPr>
-            <w:tcW w:w="1783" w:type="dxa"/>
-          </w:tcPr>
-          <w:p>
-            <w:pPr>
-              <w:rPr>
-                <w:sz w:val="20"/>
-                <w:szCs w:val="20"/>
-              </w:rPr>
-            </w:pPr>
-            <w:r>
-              <w:rPr>
-                <w:sz w:val="20"/>
-                <w:szCs w:val="20"/>
-              </w:rPr>
-              <w:t>4000 liters</w:t>
-            </w:r>
-          </w:p>
-        </w:tc>
-        <w:tc>
-          <w:tcPr>
-            <w:tcW w:w="1980" w:type="dxa"/>
-          </w:tcPr>
-          <w:p>
-            <w:pPr>
-              <w:rPr>
-                <w:sz w:val="20"/>
-                <w:szCs w:val="20"/>
-              </w:rPr>
-            </w:pPr>
-          </w:p>
-        </w:tc>
-        <w:tc>
-          <w:tcPr>
-            <w:tcW w:w="2245" w:type="dxa"/>
-          </w:tcPr>
-          <w:p>
-            <w:pPr>
-              <w:rPr>
-                <w:sz w:val="20"/>
-                <w:szCs w:val="20"/>
-              </w:rPr>
-            </w:pPr>
-            <w:r>
-              <w:rPr>
-                <w:sz w:val="20"/>
-                <w:szCs w:val="20"/>
-              </w:rPr>
-              <w:t>M/s Karnataka Agro Industries Ltd,B'lroe-24</w:t>
-            </w:r>
-          </w:p>
-        </w:tc>
-        <w:tc>
-          <w:tcPr>
-            <w:tcW w:w="1355" w:type="dxa"/>
-          </w:tcPr>
-          <w:p>
-            <w:pPr>
-              <w:rPr>
-                <w:sz w:val="20"/>
-                <w:szCs w:val="20"/>
-              </w:rPr>
-            </w:pPr>
-            <w:r>
-              <w:rPr>
-                <w:sz w:val="20"/>
-                <w:szCs w:val="20"/>
-              </w:rPr>
-              <w:t>07-06-1999</w:t>
-            </w:r>
-          </w:p>
-        </w:tc>
-        <w:tc>
-          <w:tcPr>
-            <w:tcW w:w="3081" w:type="dxa"/>
-          </w:tcPr>
-          <w:p>
-            <w:pPr>
-              <w:rPr>
-                <w:b/>
-                <w:sz w:val="20"/>
-                <w:szCs w:val="20"/>
-              </w:rPr>
-            </w:pPr>
-            <w:r>
-              <w:rPr>
-                <w:b/>
-                <w:sz w:val="20"/>
-                <w:szCs w:val="20"/>
-              </w:rPr>
-              <w:t>Need to be repaired</w:t>
             </w:r>
           </w:p>
         </w:tc>
@@ -10249,7 +10101,7 @@
                 <w:sz w:val="20"/>
                 <w:szCs w:val="20"/>
               </w:rPr>
-              <w:t>3</w:t>
+              <w:t>2</w:t>
             </w:r>
           </w:p>
         </w:tc>
@@ -10302,22 +10154,7 @@
                 <w:sz w:val="20"/>
                 <w:szCs w:val="20"/>
               </w:rPr>
-              <w:t>M/s Bangalore Farm Equipments,</w:t>
-            </w:r>
-          </w:p>
-          <w:p>
-            <w:pPr>
-              <w:rPr>
-                <w:sz w:val="20"/>
-                <w:szCs w:val="20"/>
-              </w:rPr>
-            </w:pPr>
-            <w:r>
-              <w:rPr>
-                <w:sz w:val="20"/>
-                <w:szCs w:val="20"/>
-              </w:rPr>
-              <w:t>Bangalore-560 002</w:t>
+              <w:t>M/s Karnataka Agro Industries Ltd,B'lroe-24</w:t>
             </w:r>
           </w:p>
         </w:tc>
@@ -10337,7 +10174,7 @@
                 <w:sz w:val="20"/>
                 <w:szCs w:val="20"/>
               </w:rPr>
-              <w:t>27-03-2002</w:t>
+              <w:t>07-06-1999</w:t>
             </w:r>
           </w:p>
         </w:tc>
@@ -10359,13 +10196,170 @@
                 <w:sz w:val="20"/>
                 <w:szCs w:val="20"/>
               </w:rPr>
-              <w:t>Working</w:t>
+              <w:t>Need to be repaired</w:t>
             </w:r>
           </w:p>
         </w:tc>
       </w:tr>
       <w:tr>
         <w:tblPrEx>
+          <w:tblBorders>
+            <w:top w:val="single" w:color="auto" w:sz="4" w:space="0"/>
+            <w:left w:val="single" w:color="auto" w:sz="4" w:space="0"/>
+            <w:bottom w:val="single" w:color="auto" w:sz="4" w:space="0"/>
+            <w:right w:val="single" w:color="auto" w:sz="4" w:space="0"/>
+            <w:insideH w:val="single" w:color="auto" w:sz="4" w:space="0"/>
+            <w:insideV w:val="single" w:color="auto" w:sz="4" w:space="0"/>
+          </w:tblBorders>
+          <w:tblLayout w:type="fixed"/>
+          <w:tblCellMar>
+            <w:top w:w="0" w:type="dxa"/>
+            <w:left w:w="108" w:type="dxa"/>
+            <w:bottom w:w="0" w:type="dxa"/>
+            <w:right w:w="108" w:type="dxa"/>
+          </w:tblCellMar>
+        </w:tblPrEx>
+        <w:tc>
+          <w:tcPr>
+            <w:tcW w:w="557" w:type="dxa"/>
+          </w:tcPr>
+          <w:p>
+            <w:pPr>
+              <w:rPr>
+                <w:sz w:val="20"/>
+                <w:szCs w:val="20"/>
+              </w:rPr>
+            </w:pPr>
+            <w:r>
+              <w:rPr>
+                <w:sz w:val="20"/>
+                <w:szCs w:val="20"/>
+              </w:rPr>
+              <w:t>3</w:t>
+            </w:r>
+          </w:p>
+        </w:tc>
+        <w:tc>
+          <w:tcPr>
+            <w:tcW w:w="1783" w:type="dxa"/>
+          </w:tcPr>
+          <w:p>
+            <w:pPr>
+              <w:rPr>
+                <w:sz w:val="20"/>
+                <w:szCs w:val="20"/>
+              </w:rPr>
+            </w:pPr>
+            <w:r>
+              <w:rPr>
+                <w:sz w:val="20"/>
+                <w:szCs w:val="20"/>
+              </w:rPr>
+              <w:t>4000 liters</w:t>
+            </w:r>
+          </w:p>
+        </w:tc>
+        <w:tc>
+          <w:tcPr>
+            <w:tcW w:w="1980" w:type="dxa"/>
+          </w:tcPr>
+          <w:p>
+            <w:pPr>
+              <w:rPr>
+                <w:sz w:val="20"/>
+                <w:szCs w:val="20"/>
+              </w:rPr>
+            </w:pPr>
+          </w:p>
+        </w:tc>
+        <w:tc>
+          <w:tcPr>
+            <w:tcW w:w="2245" w:type="dxa"/>
+          </w:tcPr>
+          <w:p>
+            <w:pPr>
+              <w:rPr>
+                <w:sz w:val="20"/>
+                <w:szCs w:val="20"/>
+              </w:rPr>
+            </w:pPr>
+            <w:r>
+              <w:rPr>
+                <w:sz w:val="20"/>
+                <w:szCs w:val="20"/>
+              </w:rPr>
+              <w:t>M/s Bangalore Farm Equipments,</w:t>
+            </w:r>
+          </w:p>
+          <w:p>
+            <w:pPr>
+              <w:rPr>
+                <w:sz w:val="20"/>
+                <w:szCs w:val="20"/>
+              </w:rPr>
+            </w:pPr>
+            <w:r>
+              <w:rPr>
+                <w:sz w:val="20"/>
+                <w:szCs w:val="20"/>
+              </w:rPr>
+              <w:t>Bangalore-560 002</w:t>
+            </w:r>
+          </w:p>
+        </w:tc>
+        <w:tc>
+          <w:tcPr>
+            <w:tcW w:w="1355" w:type="dxa"/>
+          </w:tcPr>
+          <w:p>
+            <w:pPr>
+              <w:rPr>
+                <w:sz w:val="20"/>
+                <w:szCs w:val="20"/>
+              </w:rPr>
+            </w:pPr>
+            <w:r>
+              <w:rPr>
+                <w:sz w:val="20"/>
+                <w:szCs w:val="20"/>
+              </w:rPr>
+              <w:t>27-03-2002</w:t>
+            </w:r>
+          </w:p>
+        </w:tc>
+        <w:tc>
+          <w:tcPr>
+            <w:tcW w:w="3081" w:type="dxa"/>
+          </w:tcPr>
+          <w:p>
+            <w:pPr>
+              <w:rPr>
+                <w:b/>
+                <w:sz w:val="20"/>
+                <w:szCs w:val="20"/>
+              </w:rPr>
+            </w:pPr>
+            <w:r>
+              <w:rPr>
+                <w:b/>
+                <w:sz w:val="20"/>
+                <w:szCs w:val="20"/>
+              </w:rPr>
+              <w:t>Working</w:t>
+            </w:r>
+          </w:p>
+        </w:tc>
+      </w:tr>
+      <w:tr>
+        <w:tblPrEx>
+          <w:tblBorders>
+            <w:top w:val="single" w:color="auto" w:sz="4" w:space="0"/>
+            <w:left w:val="single" w:color="auto" w:sz="4" w:space="0"/>
+            <w:bottom w:val="single" w:color="auto" w:sz="4" w:space="0"/>
+            <w:right w:val="single" w:color="auto" w:sz="4" w:space="0"/>
+            <w:insideH w:val="single" w:color="auto" w:sz="4" w:space="0"/>
+            <w:insideV w:val="single" w:color="auto" w:sz="4" w:space="0"/>
+          </w:tblBorders>
           <w:tblLayout w:type="fixed"/>
           <w:tblCellMar>
             <w:top w:w="0" w:type="dxa"/>
@@ -12483,14 +12477,6 @@
       </w:tr>
       <w:tr>
         <w:tblPrEx>
-          <w:tblBorders>
-            <w:top w:val="single" w:color="auto" w:sz="4" w:space="0"/>
-            <w:left w:val="single" w:color="auto" w:sz="4" w:space="0"/>
-            <w:bottom w:val="single" w:color="auto" w:sz="4" w:space="0"/>
-            <w:right w:val="single" w:color="auto" w:sz="4" w:space="0"/>
-            <w:insideH w:val="single" w:color="auto" w:sz="4" w:space="0"/>
-            <w:insideV w:val="single" w:color="auto" w:sz="4" w:space="0"/>
-          </w:tblBorders>
           <w:tblLayout w:type="fixed"/>
           <w:tblCellMar>
             <w:top w:w="0" w:type="dxa"/>
@@ -12697,14 +12683,6 @@
       </w:tr>
       <w:tr>
         <w:tblPrEx>
-          <w:tblBorders>
-            <w:top w:val="single" w:color="auto" w:sz="4" w:space="0"/>
-            <w:left w:val="single" w:color="auto" w:sz="4" w:space="0"/>
-            <w:bottom w:val="single" w:color="auto" w:sz="4" w:space="0"/>
-            <w:right w:val="single" w:color="auto" w:sz="4" w:space="0"/>
-            <w:insideH w:val="single" w:color="auto" w:sz="4" w:space="0"/>
-            <w:insideV w:val="single" w:color="auto" w:sz="4" w:space="0"/>
-          </w:tblBorders>
           <w:tblLayout w:type="fixed"/>
           <w:tblCellMar>
             <w:top w:w="0" w:type="dxa"/>
@@ -12804,14 +12782,6 @@
       </w:tr>
       <w:tr>
         <w:tblPrEx>
-          <w:tblBorders>
-            <w:top w:val="single" w:color="auto" w:sz="4" w:space="0"/>
-            <w:left w:val="single" w:color="auto" w:sz="4" w:space="0"/>
-            <w:bottom w:val="single" w:color="auto" w:sz="4" w:space="0"/>
-            <w:right w:val="single" w:color="auto" w:sz="4" w:space="0"/>
-            <w:insideH w:val="single" w:color="auto" w:sz="4" w:space="0"/>
-            <w:insideV w:val="single" w:color="auto" w:sz="4" w:space="0"/>
-          </w:tblBorders>
           <w:tblLayout w:type="fixed"/>
           <w:tblCellMar>
             <w:top w:w="0" w:type="dxa"/>
@@ -12948,14 +12918,6 @@
       </w:tr>
       <w:tr>
         <w:tblPrEx>
-          <w:tblBorders>
-            <w:top w:val="single" w:color="auto" w:sz="4" w:space="0"/>
-            <w:left w:val="single" w:color="auto" w:sz="4" w:space="0"/>
-            <w:bottom w:val="single" w:color="auto" w:sz="4" w:space="0"/>
-            <w:right w:val="single" w:color="auto" w:sz="4" w:space="0"/>
-            <w:insideH w:val="single" w:color="auto" w:sz="4" w:space="0"/>
-            <w:insideV w:val="single" w:color="auto" w:sz="4" w:space="0"/>
-          </w:tblBorders>
           <w:tblLayout w:type="fixed"/>
           <w:tblCellMar>
             <w:top w:w="0" w:type="dxa"/>
@@ -14542,6 +14504,14 @@
       </w:tr>
       <w:tr>
         <w:tblPrEx>
+          <w:tblBorders>
+            <w:top w:val="single" w:color="auto" w:sz="4" w:space="0"/>
+            <w:left w:val="single" w:color="auto" w:sz="4" w:space="0"/>
+            <w:bottom w:val="single" w:color="auto" w:sz="4" w:space="0"/>
+            <w:right w:val="single" w:color="auto" w:sz="4" w:space="0"/>
+            <w:insideH w:val="single" w:color="auto" w:sz="4" w:space="0"/>
+            <w:insideV w:val="single" w:color="auto" w:sz="4" w:space="0"/>
+          </w:tblBorders>
           <w:tblLayout w:type="fixed"/>
           <w:tblCellMar>
             <w:top w:w="0" w:type="dxa"/>
@@ -14639,6 +14609,14 @@
       </w:tr>
       <w:tr>
         <w:tblPrEx>
+          <w:tblBorders>
+            <w:top w:val="single" w:color="auto" w:sz="4" w:space="0"/>
+            <w:left w:val="single" w:color="auto" w:sz="4" w:space="0"/>
+            <w:bottom w:val="single" w:color="auto" w:sz="4" w:space="0"/>
+            <w:right w:val="single" w:color="auto" w:sz="4" w:space="0"/>
+            <w:insideH w:val="single" w:color="auto" w:sz="4" w:space="0"/>
+            <w:insideV w:val="single" w:color="auto" w:sz="4" w:space="0"/>
+          </w:tblBorders>
           <w:tblLayout w:type="fixed"/>
           <w:tblCellMar>
             <w:top w:w="0" w:type="dxa"/>
@@ -14781,6 +14759,14 @@
       </w:tr>
       <w:tr>
         <w:tblPrEx>
+          <w:tblBorders>
+            <w:top w:val="single" w:color="auto" w:sz="4" w:space="0"/>
+            <w:left w:val="single" w:color="auto" w:sz="4" w:space="0"/>
+            <w:bottom w:val="single" w:color="auto" w:sz="4" w:space="0"/>
+            <w:right w:val="single" w:color="auto" w:sz="4" w:space="0"/>
+            <w:insideH w:val="single" w:color="auto" w:sz="4" w:space="0"/>
+            <w:insideV w:val="single" w:color="auto" w:sz="4" w:space="0"/>
+          </w:tblBorders>
           <w:tblLayout w:type="fixed"/>
           <w:tblCellMar>
             <w:top w:w="0" w:type="dxa"/>
@@ -15188,6 +15174,14 @@
       </w:tr>
       <w:tr>
         <w:tblPrEx>
+          <w:tblBorders>
+            <w:top w:val="single" w:color="auto" w:sz="4" w:space="0"/>
+            <w:left w:val="single" w:color="auto" w:sz="4" w:space="0"/>
+            <w:bottom w:val="single" w:color="auto" w:sz="4" w:space="0"/>
+            <w:right w:val="single" w:color="auto" w:sz="4" w:space="0"/>
+            <w:insideH w:val="single" w:color="auto" w:sz="4" w:space="0"/>
+            <w:insideV w:val="single" w:color="auto" w:sz="4" w:space="0"/>
+          </w:tblBorders>
           <w:tblLayout w:type="fixed"/>
           <w:tblCellMar>
             <w:top w:w="0" w:type="dxa"/>
@@ -16264,8 +16258,6 @@
           <w:lang w:val="en-US"/>
         </w:rPr>
       </w:pPr>
-      <w:bookmarkStart w:id="0" w:name="_GoBack"/>
-      <w:bookmarkEnd w:id="0"/>
     </w:p>
     <w:p>
       <w:pPr>

</xml_diff>